<commit_message>
improving the report for this project
</commit_message>
<xml_diff>
--- a/report.docx
+++ b/report.docx
@@ -2,6 +2,292 @@
 <file path=word/document.xml><?xml version="1.0" encoding="utf-8"?>
 <w:document xmlns:wpc="http://schemas.microsoft.com/office/word/2010/wordprocessingCanvas" xmlns:cx="http://schemas.microsoft.com/office/drawing/2014/chartex" xmlns:cx1="http://schemas.microsoft.com/office/drawing/2015/9/8/chartex" xmlns:mc="http://schemas.openxmlformats.org/markup-compatibility/2006" xmlns:o="urn:schemas-microsoft-com:office:office" xmlns:r="http://schemas.openxmlformats.org/officeDocument/2006/relationships" xmlns:m="http://schemas.openxmlformats.org/officeDocument/2006/math" xmlns:v="urn:schemas-microsoft-com:vml" xmlns:wp14="http://schemas.microsoft.com/office/word/2010/wordprocessingDrawing" xmlns:wp="http://schemas.openxmlformats.org/drawingml/2006/wordprocessingDrawing" xmlns:w10="urn:schemas-microsoft-com:office:word" xmlns:w="http://schemas.openxmlformats.org/wordprocessingml/2006/main" xmlns:w14="http://schemas.microsoft.com/office/word/2010/wordml" xmlns:w15="http://schemas.microsoft.com/office/word/2012/wordml" xmlns:w16se="http://schemas.microsoft.com/office/word/2015/wordml/symex" xmlns:wpg="http://schemas.microsoft.com/office/word/2010/wordprocessingGroup" xmlns:wpi="http://schemas.microsoft.com/office/word/2010/wordprocessingInk" xmlns:wne="http://schemas.microsoft.com/office/word/2006/wordml" xmlns:wps="http://schemas.microsoft.com/office/word/2010/wordprocessingShape" mc:Ignorable="w14 w15 w16se wp14">
   <w:body>
+    <w:p>
+      <w:pPr>
+        <w:spacing w:before="100" w:beforeAutospacing="1" w:after="100" w:afterAutospacing="1" w:line="240" w:lineRule="auto"/>
+        <w:outlineLvl w:val="1"/>
+        <w:rPr>
+          <w:rFonts w:ascii="Times New Roman" w:eastAsia="Times New Roman" w:hAnsi="Times New Roman" w:cs="Times New Roman"/>
+          <w:b/>
+          <w:bCs/>
+          <w:color w:val="70AD47" w:themeColor="accent6"/>
+          <w:sz w:val="36"/>
+          <w:szCs w:val="36"/>
+          <w:lang w:val="en-US"/>
+        </w:rPr>
+      </w:pPr>
+      <w:r>
+        <w:rPr>
+          <w:rFonts w:ascii="Times New Roman" w:eastAsia="Times New Roman" w:hAnsi="Times New Roman" w:cs="Times New Roman"/>
+          <w:b/>
+          <w:bCs/>
+          <w:color w:val="70AD47" w:themeColor="accent6"/>
+          <w:sz w:val="36"/>
+          <w:szCs w:val="36"/>
+          <w:lang w:val="en-US"/>
+        </w:rPr>
+        <w:t xml:space="preserve"> </w:t>
+      </w:r>
+      <w:bookmarkStart w:id="0" w:name="_GoBack"/>
+      <w:bookmarkEnd w:id="0"/>
+      <w:r>
+        <w:rPr>
+          <w:rFonts w:ascii="Times New Roman" w:eastAsia="Times New Roman" w:hAnsi="Times New Roman" w:cs="Times New Roman"/>
+          <w:b/>
+          <w:bCs/>
+          <w:color w:val="70AD47" w:themeColor="accent6"/>
+          <w:sz w:val="36"/>
+          <w:szCs w:val="36"/>
+          <w:lang w:val="en-US"/>
+        </w:rPr>
+        <w:t>Project Report: Smart Plant Monitoring System</w:t>
+      </w:r>
+    </w:p>
+    <w:p>
+      <w:pPr>
+        <w:spacing w:before="100" w:beforeAutospacing="1" w:after="100" w:afterAutospacing="1" w:line="240" w:lineRule="auto"/>
+        <w:rPr>
+          <w:rFonts w:ascii="Times New Roman" w:eastAsia="Times New Roman" w:hAnsi="Times New Roman" w:cs="Times New Roman"/>
+          <w:sz w:val="24"/>
+          <w:szCs w:val="24"/>
+          <w:lang w:val="en-US"/>
+        </w:rPr>
+      </w:pPr>
+      <w:r>
+        <w:rPr>
+          <w:rFonts w:ascii="Times New Roman" w:eastAsia="Times New Roman" w:hAnsi="Times New Roman" w:cs="Times New Roman"/>
+          <w:sz w:val="24"/>
+          <w:szCs w:val="24"/>
+          <w:lang w:val="en-US"/>
+        </w:rPr>
+        <w:t xml:space="preserve">This report outlines the components and operational logic of the Smart Plant Monitoring system, which </w:t>
+      </w:r>
+      <w:proofErr w:type="gramStart"/>
+      <w:r>
+        <w:rPr>
+          <w:rFonts w:ascii="Times New Roman" w:eastAsia="Times New Roman" w:hAnsi="Times New Roman" w:cs="Times New Roman"/>
+          <w:sz w:val="24"/>
+          <w:szCs w:val="24"/>
+          <w:lang w:val="en-US"/>
+        </w:rPr>
+        <w:t>is designed</w:t>
+      </w:r>
+      <w:proofErr w:type="gramEnd"/>
+      <w:r>
+        <w:rPr>
+          <w:rFonts w:ascii="Times New Roman" w:eastAsia="Times New Roman" w:hAnsi="Times New Roman" w:cs="Times New Roman"/>
+          <w:sz w:val="24"/>
+          <w:szCs w:val="24"/>
+          <w:lang w:val="en-US"/>
+        </w:rPr>
+        <w:t xml:space="preserve"> to monitor environmental conditions, specifically soil moisture and leaf movement, and respond automatically.</w:t>
+      </w:r>
+    </w:p>
+    <w:p>
+      <w:pPr>
+        <w:spacing w:before="100" w:beforeAutospacing="1" w:after="0" w:line="240" w:lineRule="auto"/>
+        <w:outlineLvl w:val="2"/>
+        <w:rPr>
+          <w:rFonts w:ascii="Times New Roman" w:eastAsia="Times New Roman" w:hAnsi="Times New Roman" w:cs="Times New Roman"/>
+          <w:b/>
+          <w:bCs/>
+          <w:color w:val="70AD47" w:themeColor="accent6"/>
+          <w:sz w:val="27"/>
+          <w:szCs w:val="27"/>
+          <w:lang w:val="en-US"/>
+        </w:rPr>
+      </w:pPr>
+      <w:r>
+        <w:rPr>
+          <w:rFonts w:ascii="Times New Roman" w:eastAsia="Times New Roman" w:hAnsi="Times New Roman" w:cs="Times New Roman"/>
+          <w:b/>
+          <w:bCs/>
+          <w:color w:val="70AD47" w:themeColor="accent6"/>
+          <w:sz w:val="27"/>
+          <w:szCs w:val="27"/>
+          <w:lang w:val="en-US"/>
+        </w:rPr>
+        <w:t>System Overview and Core Technology</w:t>
+      </w:r>
+    </w:p>
+    <w:p>
+      <w:pPr>
+        <w:spacing w:after="100" w:afterAutospacing="1" w:line="240" w:lineRule="auto"/>
+        <w:rPr>
+          <w:rFonts w:ascii="Times New Roman" w:eastAsia="Times New Roman" w:hAnsi="Times New Roman" w:cs="Times New Roman"/>
+          <w:sz w:val="24"/>
+          <w:szCs w:val="24"/>
+          <w:lang w:val="en-US"/>
+        </w:rPr>
+      </w:pPr>
+      <w:r>
+        <w:rPr>
+          <w:rFonts w:ascii="Times New Roman" w:eastAsia="Times New Roman" w:hAnsi="Times New Roman" w:cs="Times New Roman"/>
+          <w:sz w:val="24"/>
+          <w:szCs w:val="24"/>
+          <w:lang w:val="en-US"/>
+        </w:rPr>
+        <w:t xml:space="preserve">The primary objective of the project is </w:t>
+      </w:r>
+      <w:r>
+        <w:rPr>
+          <w:rFonts w:ascii="Times New Roman" w:eastAsia="Times New Roman" w:hAnsi="Times New Roman" w:cs="Times New Roman"/>
+          <w:b/>
+          <w:bCs/>
+          <w:sz w:val="24"/>
+          <w:szCs w:val="24"/>
+          <w:lang w:val="en-US"/>
+        </w:rPr>
+        <w:t>smart plant monitoring</w:t>
+      </w:r>
+      <w:r>
+        <w:rPr>
+          <w:rFonts w:ascii="Times New Roman" w:eastAsia="Times New Roman" w:hAnsi="Times New Roman" w:cs="Times New Roman"/>
+          <w:sz w:val="24"/>
+          <w:szCs w:val="24"/>
+          <w:lang w:val="en-US"/>
+        </w:rPr>
+        <w:t xml:space="preserve">. The system uses an </w:t>
+      </w:r>
+      <w:r>
+        <w:rPr>
+          <w:rFonts w:ascii="Times New Roman" w:eastAsia="Times New Roman" w:hAnsi="Times New Roman" w:cs="Times New Roman"/>
+          <w:b/>
+          <w:bCs/>
+          <w:color w:val="70AD47" w:themeColor="accent6"/>
+          <w:sz w:val="24"/>
+          <w:szCs w:val="24"/>
+          <w:lang w:val="en-US"/>
+        </w:rPr>
+        <w:t>Arduino (atmega328)</w:t>
+      </w:r>
+      <w:r>
+        <w:rPr>
+          <w:rFonts w:ascii="Times New Roman" w:eastAsia="Times New Roman" w:hAnsi="Times New Roman" w:cs="Times New Roman"/>
+          <w:color w:val="70AD47" w:themeColor="accent6"/>
+          <w:sz w:val="24"/>
+          <w:szCs w:val="24"/>
+          <w:lang w:val="en-US"/>
+        </w:rPr>
+        <w:t xml:space="preserve"> </w:t>
+      </w:r>
+      <w:r>
+        <w:rPr>
+          <w:rFonts w:ascii="Times New Roman" w:eastAsia="Times New Roman" w:hAnsi="Times New Roman" w:cs="Times New Roman"/>
+          <w:sz w:val="24"/>
+          <w:szCs w:val="24"/>
+          <w:lang w:val="en-US"/>
+        </w:rPr>
+        <w:t xml:space="preserve">for processing and control, and it employs </w:t>
+      </w:r>
+      <w:r>
+        <w:rPr>
+          <w:rFonts w:ascii="Times New Roman" w:eastAsia="Times New Roman" w:hAnsi="Times New Roman" w:cs="Times New Roman"/>
+          <w:b/>
+          <w:bCs/>
+          <w:sz w:val="24"/>
+          <w:szCs w:val="24"/>
+          <w:lang w:val="en-US"/>
+        </w:rPr>
+        <w:t>USAIT communication and interrupts</w:t>
+      </w:r>
+      <w:r>
+        <w:rPr>
+          <w:rFonts w:ascii="Times New Roman" w:eastAsia="Times New Roman" w:hAnsi="Times New Roman" w:cs="Times New Roman"/>
+          <w:sz w:val="24"/>
+          <w:szCs w:val="24"/>
+          <w:lang w:val="en-US"/>
+        </w:rPr>
+        <w:t xml:space="preserve">. The system handles both </w:t>
+      </w:r>
+      <w:r>
+        <w:rPr>
+          <w:rFonts w:ascii="Times New Roman" w:eastAsia="Times New Roman" w:hAnsi="Times New Roman" w:cs="Times New Roman"/>
+          <w:b/>
+          <w:bCs/>
+          <w:sz w:val="24"/>
+          <w:szCs w:val="24"/>
+          <w:lang w:val="en-US"/>
+        </w:rPr>
+        <w:t>analog</w:t>
+      </w:r>
+      <w:r>
+        <w:rPr>
+          <w:rFonts w:ascii="Times New Roman" w:eastAsia="Times New Roman" w:hAnsi="Times New Roman" w:cs="Times New Roman"/>
+          <w:sz w:val="24"/>
+          <w:szCs w:val="24"/>
+          <w:lang w:val="en-US"/>
+        </w:rPr>
+        <w:t xml:space="preserve"> signals, which involve measuring or generating values, and </w:t>
+      </w:r>
+      <w:r>
+        <w:rPr>
+          <w:rFonts w:ascii="Times New Roman" w:eastAsia="Times New Roman" w:hAnsi="Times New Roman" w:cs="Times New Roman"/>
+          <w:b/>
+          <w:bCs/>
+          <w:sz w:val="24"/>
+          <w:szCs w:val="24"/>
+          <w:lang w:val="en-US"/>
+        </w:rPr>
+        <w:t>digital</w:t>
+      </w:r>
+      <w:r>
+        <w:rPr>
+          <w:rFonts w:ascii="Times New Roman" w:eastAsia="Times New Roman" w:hAnsi="Times New Roman" w:cs="Times New Roman"/>
+          <w:sz w:val="24"/>
+          <w:szCs w:val="24"/>
+          <w:lang w:val="en-US"/>
+        </w:rPr>
+        <w:t xml:space="preserve"> signals, represented by 0s and 1s (on &amp; off).</w:t>
+      </w:r>
+    </w:p>
+    <w:p>
+      <w:pPr>
+        <w:spacing w:before="100" w:beforeAutospacing="1" w:after="0" w:line="240" w:lineRule="auto"/>
+        <w:outlineLvl w:val="2"/>
+        <w:rPr>
+          <w:rFonts w:ascii="Times New Roman" w:eastAsia="Times New Roman" w:hAnsi="Times New Roman" w:cs="Times New Roman"/>
+          <w:b/>
+          <w:bCs/>
+          <w:color w:val="70AD47" w:themeColor="accent6"/>
+          <w:sz w:val="27"/>
+          <w:szCs w:val="27"/>
+          <w:lang w:val="en-US"/>
+        </w:rPr>
+      </w:pPr>
+      <w:r>
+        <w:rPr>
+          <w:rFonts w:ascii="Times New Roman" w:eastAsia="Times New Roman" w:hAnsi="Times New Roman" w:cs="Times New Roman"/>
+          <w:b/>
+          <w:bCs/>
+          <w:color w:val="70AD47" w:themeColor="accent6"/>
+          <w:sz w:val="27"/>
+          <w:szCs w:val="27"/>
+          <w:lang w:val="en-US"/>
+        </w:rPr>
+        <w:t>Components</w:t>
+      </w:r>
+    </w:p>
+    <w:p>
+      <w:pPr>
+        <w:spacing w:before="100" w:beforeAutospacing="1" w:after="100" w:afterAutospacing="1" w:line="240" w:lineRule="auto"/>
+        <w:rPr>
+          <w:rFonts w:ascii="Times New Roman" w:eastAsia="Times New Roman" w:hAnsi="Times New Roman" w:cs="Times New Roman"/>
+          <w:sz w:val="24"/>
+          <w:szCs w:val="24"/>
+          <w:lang w:val="en-US"/>
+        </w:rPr>
+      </w:pPr>
+      <w:r>
+        <w:rPr>
+          <w:rFonts w:ascii="Times New Roman" w:eastAsia="Times New Roman" w:hAnsi="Times New Roman" w:cs="Times New Roman"/>
+          <w:sz w:val="24"/>
+          <w:szCs w:val="24"/>
+          <w:lang w:val="en-US"/>
+        </w:rPr>
+        <w:t>The system integrates various input and output components:</w:t>
+      </w:r>
+    </w:p>
     <w:tbl>
       <w:tblPr>
         <w:tblW w:w="0" w:type="auto"/>
@@ -23,11 +309,11 @@
         <w:tblLook w:val="04A0" w:firstRow="1" w:lastRow="0" w:firstColumn="1" w:lastColumn="0" w:noHBand="0" w:noVBand="1"/>
       </w:tblPr>
       <w:tblGrid>
-        <w:gridCol w:w="1582"/>
+        <w:gridCol w:w="2411"/>
         <w:gridCol w:w="1372"/>
         <w:gridCol w:w="1107"/>
-        <w:gridCol w:w="1891"/>
-        <w:gridCol w:w="3064"/>
+        <w:gridCol w:w="1817"/>
+        <w:gridCol w:w="2309"/>
       </w:tblGrid>
       <w:tr>
         <w:trPr>
@@ -37,6 +323,7 @@
         <w:tc>
           <w:tcPr>
             <w:tcW w:w="0" w:type="auto"/>
+            <w:shd w:val="clear" w:color="auto" w:fill="538135" w:themeFill="accent6" w:themeFillShade="BF"/>
             <w:vAlign w:val="center"/>
             <w:hideMark/>
           </w:tcPr>
@@ -48,6 +335,7 @@
                 <w:rFonts w:ascii="Times New Roman" w:eastAsia="Times New Roman" w:hAnsi="Times New Roman" w:cs="Times New Roman"/>
                 <w:b/>
                 <w:bCs/>
+                <w:color w:val="FFFFFF" w:themeColor="background1"/>
                 <w:sz w:val="24"/>
                 <w:szCs w:val="24"/>
                 <w:lang w:val="en-US"/>
@@ -58,6 +346,7 @@
                 <w:rFonts w:ascii="Times New Roman" w:eastAsia="Times New Roman" w:hAnsi="Times New Roman" w:cs="Times New Roman"/>
                 <w:b/>
                 <w:bCs/>
+                <w:color w:val="FFFFFF" w:themeColor="background1"/>
                 <w:sz w:val="24"/>
                 <w:szCs w:val="24"/>
                 <w:lang w:val="en-US"/>
@@ -69,6 +358,7 @@
         <w:tc>
           <w:tcPr>
             <w:tcW w:w="1342" w:type="dxa"/>
+            <w:shd w:val="clear" w:color="auto" w:fill="538135" w:themeFill="accent6" w:themeFillShade="BF"/>
             <w:vAlign w:val="center"/>
             <w:hideMark/>
           </w:tcPr>
@@ -80,6 +370,7 @@
                 <w:rFonts w:ascii="Times New Roman" w:eastAsia="Times New Roman" w:hAnsi="Times New Roman" w:cs="Times New Roman"/>
                 <w:b/>
                 <w:bCs/>
+                <w:color w:val="FFFFFF" w:themeColor="background1"/>
                 <w:sz w:val="24"/>
                 <w:szCs w:val="24"/>
                 <w:lang w:val="en-US"/>
@@ -90,6 +381,7 @@
                 <w:rFonts w:ascii="Times New Roman" w:eastAsia="Times New Roman" w:hAnsi="Times New Roman" w:cs="Times New Roman"/>
                 <w:b/>
                 <w:bCs/>
+                <w:color w:val="FFFFFF" w:themeColor="background1"/>
                 <w:sz w:val="24"/>
                 <w:szCs w:val="24"/>
                 <w:lang w:val="en-US"/>
@@ -101,6 +393,7 @@
         <w:tc>
           <w:tcPr>
             <w:tcW w:w="1048" w:type="dxa"/>
+            <w:shd w:val="clear" w:color="auto" w:fill="538135" w:themeFill="accent6" w:themeFillShade="BF"/>
             <w:vAlign w:val="center"/>
             <w:hideMark/>
           </w:tcPr>
@@ -112,6 +405,7 @@
                 <w:rFonts w:ascii="Times New Roman" w:eastAsia="Times New Roman" w:hAnsi="Times New Roman" w:cs="Times New Roman"/>
                 <w:b/>
                 <w:bCs/>
+                <w:color w:val="FFFFFF" w:themeColor="background1"/>
                 <w:sz w:val="24"/>
                 <w:szCs w:val="24"/>
                 <w:lang w:val="en-US"/>
@@ -122,6 +416,7 @@
                 <w:rFonts w:ascii="Times New Roman" w:eastAsia="Times New Roman" w:hAnsi="Times New Roman" w:cs="Times New Roman"/>
                 <w:b/>
                 <w:bCs/>
+                <w:color w:val="FFFFFF" w:themeColor="background1"/>
                 <w:sz w:val="24"/>
                 <w:szCs w:val="24"/>
                 <w:lang w:val="en-US"/>
@@ -133,6 +428,7 @@
         <w:tc>
           <w:tcPr>
             <w:tcW w:w="0" w:type="auto"/>
+            <w:shd w:val="clear" w:color="auto" w:fill="538135" w:themeFill="accent6" w:themeFillShade="BF"/>
             <w:vAlign w:val="center"/>
             <w:hideMark/>
           </w:tcPr>
@@ -144,6 +440,7 @@
                 <w:rFonts w:ascii="Times New Roman" w:eastAsia="Times New Roman" w:hAnsi="Times New Roman" w:cs="Times New Roman"/>
                 <w:b/>
                 <w:bCs/>
+                <w:color w:val="FFFFFF" w:themeColor="background1"/>
                 <w:sz w:val="24"/>
                 <w:szCs w:val="24"/>
                 <w:lang w:val="en-US"/>
@@ -154,6 +451,7 @@
                 <w:rFonts w:ascii="Times New Roman" w:eastAsia="Times New Roman" w:hAnsi="Times New Roman" w:cs="Times New Roman"/>
                 <w:b/>
                 <w:bCs/>
+                <w:color w:val="FFFFFF" w:themeColor="background1"/>
                 <w:sz w:val="24"/>
                 <w:szCs w:val="24"/>
                 <w:lang w:val="en-US"/>
@@ -165,6 +463,7 @@
         <w:tc>
           <w:tcPr>
             <w:tcW w:w="0" w:type="auto"/>
+            <w:shd w:val="clear" w:color="auto" w:fill="538135" w:themeFill="accent6" w:themeFillShade="BF"/>
             <w:vAlign w:val="center"/>
             <w:hideMark/>
           </w:tcPr>
@@ -176,6 +475,7 @@
                 <w:rFonts w:ascii="Times New Roman" w:eastAsia="Times New Roman" w:hAnsi="Times New Roman" w:cs="Times New Roman"/>
                 <w:b/>
                 <w:bCs/>
+                <w:color w:val="FFFFFF" w:themeColor="background1"/>
                 <w:sz w:val="24"/>
                 <w:szCs w:val="24"/>
                 <w:lang w:val="en-US"/>
@@ -186,6 +486,7 @@
                 <w:rFonts w:ascii="Times New Roman" w:eastAsia="Times New Roman" w:hAnsi="Times New Roman" w:cs="Times New Roman"/>
                 <w:b/>
                 <w:bCs/>
+                <w:color w:val="FFFFFF" w:themeColor="background1"/>
                 <w:sz w:val="24"/>
                 <w:szCs w:val="24"/>
                 <w:lang w:val="en-US"/>
@@ -226,6 +527,51 @@
               </w:rPr>
               <w:t>Soil Moisture Sensor</w:t>
             </w:r>
+            <w:r>
+              <w:rPr>
+                <w:rFonts w:ascii="Times New Roman" w:eastAsia="Times New Roman" w:hAnsi="Times New Roman" w:cs="Times New Roman"/>
+                <w:b/>
+                <w:bCs/>
+                <w:sz w:val="24"/>
+                <w:szCs w:val="24"/>
+                <w:lang w:val="en-US"/>
+              </w:rPr>
+              <w:drawing>
+                <wp:inline distT="0" distB="0" distL="0" distR="0" wp14:anchorId="0DCD46F1" wp14:editId="58563974">
+                  <wp:extent cx="1327150" cy="1270000"/>
+                  <wp:effectExtent l="0" t="0" r="6350" b="6350"/>
+                  <wp:docPr id="1" name="Picture 1"/>
+                  <wp:cNvGraphicFramePr>
+                    <a:graphicFrameLocks xmlns:a="http://schemas.openxmlformats.org/drawingml/2006/main" noChangeAspect="1"/>
+                  </wp:cNvGraphicFramePr>
+                  <a:graphic xmlns:a="http://schemas.openxmlformats.org/drawingml/2006/main">
+                    <a:graphicData uri="http://schemas.openxmlformats.org/drawingml/2006/picture">
+                      <pic:pic xmlns:pic="http://schemas.openxmlformats.org/drawingml/2006/picture">
+                        <pic:nvPicPr>
+                          <pic:cNvPr id="1" name=""/>
+                          <pic:cNvPicPr/>
+                        </pic:nvPicPr>
+                        <pic:blipFill>
+                          <a:blip r:embed="rId5"/>
+                          <a:stretch>
+                            <a:fillRect/>
+                          </a:stretch>
+                        </pic:blipFill>
+                        <pic:spPr>
+                          <a:xfrm>
+                            <a:off x="0" y="0"/>
+                            <a:ext cx="1327235" cy="1270081"/>
+                          </a:xfrm>
+                          <a:prstGeom prst="rect">
+                            <a:avLst/>
+                          </a:prstGeom>
+                        </pic:spPr>
+                      </pic:pic>
+                    </a:graphicData>
+                  </a:graphic>
+                </wp:inline>
+              </w:drawing>
+            </w:r>
           </w:p>
         </w:tc>
         <w:tc>
@@ -399,6 +745,58 @@
               </w:rPr>
               <w:t>Tilt Switch (KY-017)</w:t>
             </w:r>
+            <w:r>
+              <w:rPr>
+                <w:noProof/>
+                <w:lang w:val="en-US"/>
+              </w:rPr>
+              <w:t xml:space="preserve"> </w:t>
+            </w:r>
+            <w:r>
+              <w:rPr>
+                <w:rFonts w:ascii="Times New Roman" w:eastAsia="Times New Roman" w:hAnsi="Times New Roman" w:cs="Times New Roman"/>
+                <w:b/>
+                <w:bCs/>
+                <w:sz w:val="24"/>
+                <w:szCs w:val="24"/>
+                <w:lang w:val="en-US"/>
+              </w:rPr>
+              <w:drawing>
+                <wp:inline distT="0" distB="0" distL="0" distR="0" wp14:anchorId="406D806F" wp14:editId="430C6488">
+                  <wp:extent cx="1327150" cy="1193800"/>
+                  <wp:effectExtent l="0" t="0" r="6350" b="6350"/>
+                  <wp:docPr id="3" name="Picture 3"/>
+                  <wp:cNvGraphicFramePr>
+                    <a:graphicFrameLocks xmlns:a="http://schemas.openxmlformats.org/drawingml/2006/main" noChangeAspect="1"/>
+                  </wp:cNvGraphicFramePr>
+                  <a:graphic xmlns:a="http://schemas.openxmlformats.org/drawingml/2006/main">
+                    <a:graphicData uri="http://schemas.openxmlformats.org/drawingml/2006/picture">
+                      <pic:pic xmlns:pic="http://schemas.openxmlformats.org/drawingml/2006/picture">
+                        <pic:nvPicPr>
+                          <pic:cNvPr id="1" name=""/>
+                          <pic:cNvPicPr/>
+                        </pic:nvPicPr>
+                        <pic:blipFill>
+                          <a:blip r:embed="rId6"/>
+                          <a:stretch>
+                            <a:fillRect/>
+                          </a:stretch>
+                        </pic:blipFill>
+                        <pic:spPr>
+                          <a:xfrm>
+                            <a:off x="0" y="0"/>
+                            <a:ext cx="1329843" cy="1196222"/>
+                          </a:xfrm>
+                          <a:prstGeom prst="rect">
+                            <a:avLst/>
+                          </a:prstGeom>
+                        </pic:spPr>
+                      </pic:pic>
+                    </a:graphicData>
+                  </a:graphic>
+                </wp:inline>
+              </w:drawing>
+            </w:r>
           </w:p>
         </w:tc>
         <w:tc>
@@ -563,6 +961,58 @@
               </w:rPr>
               <w:t>Relay Module (SRD-05VDC-SL-C)</w:t>
             </w:r>
+            <w:r>
+              <w:rPr>
+                <w:noProof/>
+                <w:lang w:val="en-US"/>
+              </w:rPr>
+              <w:t xml:space="preserve"> </w:t>
+            </w:r>
+            <w:r>
+              <w:rPr>
+                <w:rFonts w:ascii="Times New Roman" w:eastAsia="Times New Roman" w:hAnsi="Times New Roman" w:cs="Times New Roman"/>
+                <w:b/>
+                <w:bCs/>
+                <w:sz w:val="24"/>
+                <w:szCs w:val="24"/>
+                <w:lang w:val="en-US"/>
+              </w:rPr>
+              <w:drawing>
+                <wp:inline distT="0" distB="0" distL="0" distR="0" wp14:anchorId="08C83BCB" wp14:editId="1F3B8594">
+                  <wp:extent cx="1200150" cy="1066800"/>
+                  <wp:effectExtent l="0" t="0" r="0" b="0"/>
+                  <wp:docPr id="4" name="Picture 4"/>
+                  <wp:cNvGraphicFramePr>
+                    <a:graphicFrameLocks xmlns:a="http://schemas.openxmlformats.org/drawingml/2006/main" noChangeAspect="1"/>
+                  </wp:cNvGraphicFramePr>
+                  <a:graphic xmlns:a="http://schemas.openxmlformats.org/drawingml/2006/main">
+                    <a:graphicData uri="http://schemas.openxmlformats.org/drawingml/2006/picture">
+                      <pic:pic xmlns:pic="http://schemas.openxmlformats.org/drawingml/2006/picture">
+                        <pic:nvPicPr>
+                          <pic:cNvPr id="1" name=""/>
+                          <pic:cNvPicPr/>
+                        </pic:nvPicPr>
+                        <pic:blipFill>
+                          <a:blip r:embed="rId7"/>
+                          <a:stretch>
+                            <a:fillRect/>
+                          </a:stretch>
+                        </pic:blipFill>
+                        <pic:spPr>
+                          <a:xfrm>
+                            <a:off x="0" y="0"/>
+                            <a:ext cx="1200216" cy="1066859"/>
+                          </a:xfrm>
+                          <a:prstGeom prst="rect">
+                            <a:avLst/>
+                          </a:prstGeom>
+                        </pic:spPr>
+                      </pic:pic>
+                    </a:graphicData>
+                  </a:graphic>
+                </wp:inline>
+              </w:drawing>
+            </w:r>
           </w:p>
         </w:tc>
         <w:tc>
@@ -691,21 +1141,77 @@
               <w:spacing w:after="0" w:line="240" w:lineRule="auto"/>
               <w:rPr>
                 <w:rFonts w:ascii="Times New Roman" w:eastAsia="Times New Roman" w:hAnsi="Times New Roman" w:cs="Times New Roman"/>
-                <w:sz w:val="24"/>
-                <w:szCs w:val="24"/>
-                <w:lang w:val="en-US"/>
-              </w:rPr>
-            </w:pPr>
-            <w:r>
-              <w:rPr>
-                <w:rFonts w:ascii="Times New Roman" w:eastAsia="Times New Roman" w:hAnsi="Times New Roman" w:cs="Times New Roman"/>
                 <w:b/>
                 <w:bCs/>
                 <w:sz w:val="24"/>
                 <w:szCs w:val="24"/>
                 <w:lang w:val="en-US"/>
               </w:rPr>
+            </w:pPr>
+            <w:r>
+              <w:rPr>
+                <w:rFonts w:ascii="Times New Roman" w:eastAsia="Times New Roman" w:hAnsi="Times New Roman" w:cs="Times New Roman"/>
+                <w:b/>
+                <w:bCs/>
+                <w:sz w:val="24"/>
+                <w:szCs w:val="24"/>
+                <w:lang w:val="en-US"/>
+              </w:rPr>
               <w:t>Yellow LED</w:t>
+            </w:r>
+          </w:p>
+          <w:p>
+            <w:pPr>
+              <w:spacing w:after="0" w:line="240" w:lineRule="auto"/>
+              <w:rPr>
+                <w:rFonts w:ascii="Times New Roman" w:eastAsia="Times New Roman" w:hAnsi="Times New Roman" w:cs="Times New Roman"/>
+                <w:sz w:val="24"/>
+                <w:szCs w:val="24"/>
+                <w:lang w:val="en-US"/>
+              </w:rPr>
+            </w:pPr>
+            <w:r>
+              <w:rPr>
+                <w:rFonts w:ascii="Times New Roman" w:eastAsia="Times New Roman" w:hAnsi="Times New Roman" w:cs="Times New Roman"/>
+                <w:sz w:val="24"/>
+                <w:szCs w:val="24"/>
+                <w:lang w:val="en-US"/>
+              </w:rPr>
+              <w:drawing>
+                <wp:inline distT="0" distB="0" distL="0" distR="0" wp14:anchorId="6866C213" wp14:editId="592E3B50">
+                  <wp:extent cx="215900" cy="685800"/>
+                  <wp:effectExtent l="0" t="0" r="0" b="0"/>
+                  <wp:docPr id="6" name="Picture 6"/>
+                  <wp:cNvGraphicFramePr>
+                    <a:graphicFrameLocks xmlns:a="http://schemas.openxmlformats.org/drawingml/2006/main" noChangeAspect="1"/>
+                  </wp:cNvGraphicFramePr>
+                  <a:graphic xmlns:a="http://schemas.openxmlformats.org/drawingml/2006/main">
+                    <a:graphicData uri="http://schemas.openxmlformats.org/drawingml/2006/picture">
+                      <pic:pic xmlns:pic="http://schemas.openxmlformats.org/drawingml/2006/picture">
+                        <pic:nvPicPr>
+                          <pic:cNvPr id="1" name=""/>
+                          <pic:cNvPicPr/>
+                        </pic:nvPicPr>
+                        <pic:blipFill>
+                          <a:blip r:embed="rId8"/>
+                          <a:stretch>
+                            <a:fillRect/>
+                          </a:stretch>
+                        </pic:blipFill>
+                        <pic:spPr>
+                          <a:xfrm>
+                            <a:off x="0" y="0"/>
+                            <a:ext cx="215915" cy="685849"/>
+                          </a:xfrm>
+                          <a:prstGeom prst="rect">
+                            <a:avLst/>
+                          </a:prstGeom>
+                        </pic:spPr>
+                      </pic:pic>
+                    </a:graphicData>
+                  </a:graphic>
+                </wp:inline>
+              </w:drawing>
             </w:r>
           </w:p>
         </w:tc>
@@ -855,21 +1361,78 @@
               <w:spacing w:after="0" w:line="240" w:lineRule="auto"/>
               <w:rPr>
                 <w:rFonts w:ascii="Times New Roman" w:eastAsia="Times New Roman" w:hAnsi="Times New Roman" w:cs="Times New Roman"/>
-                <w:sz w:val="24"/>
-                <w:szCs w:val="24"/>
-                <w:lang w:val="en-US"/>
-              </w:rPr>
-            </w:pPr>
-            <w:r>
-              <w:rPr>
-                <w:rFonts w:ascii="Times New Roman" w:eastAsia="Times New Roman" w:hAnsi="Times New Roman" w:cs="Times New Roman"/>
                 <w:b/>
                 <w:bCs/>
                 <w:sz w:val="24"/>
                 <w:szCs w:val="24"/>
                 <w:lang w:val="en-US"/>
               </w:rPr>
+            </w:pPr>
+            <w:r>
+              <w:rPr>
+                <w:rFonts w:ascii="Times New Roman" w:eastAsia="Times New Roman" w:hAnsi="Times New Roman" w:cs="Times New Roman"/>
+                <w:b/>
+                <w:bCs/>
+                <w:sz w:val="24"/>
+                <w:szCs w:val="24"/>
+                <w:lang w:val="en-US"/>
+              </w:rPr>
+              <w:lastRenderedPageBreak/>
               <w:t>Red LED</w:t>
+            </w:r>
+          </w:p>
+          <w:p>
+            <w:pPr>
+              <w:spacing w:after="0" w:line="240" w:lineRule="auto"/>
+              <w:rPr>
+                <w:rFonts w:ascii="Times New Roman" w:eastAsia="Times New Roman" w:hAnsi="Times New Roman" w:cs="Times New Roman"/>
+                <w:sz w:val="24"/>
+                <w:szCs w:val="24"/>
+                <w:lang w:val="en-US"/>
+              </w:rPr>
+            </w:pPr>
+            <w:r>
+              <w:rPr>
+                <w:rFonts w:ascii="Times New Roman" w:eastAsia="Times New Roman" w:hAnsi="Times New Roman" w:cs="Times New Roman"/>
+                <w:sz w:val="24"/>
+                <w:szCs w:val="24"/>
+                <w:lang w:val="en-US"/>
+              </w:rPr>
+              <w:drawing>
+                <wp:inline distT="0" distB="0" distL="0" distR="0" wp14:anchorId="5B2B6CB5" wp14:editId="218981D7">
+                  <wp:extent cx="247650" cy="723900"/>
+                  <wp:effectExtent l="0" t="0" r="0" b="0"/>
+                  <wp:docPr id="8" name="Picture 8"/>
+                  <wp:cNvGraphicFramePr>
+                    <a:graphicFrameLocks xmlns:a="http://schemas.openxmlformats.org/drawingml/2006/main" noChangeAspect="1"/>
+                  </wp:cNvGraphicFramePr>
+                  <a:graphic xmlns:a="http://schemas.openxmlformats.org/drawingml/2006/main">
+                    <a:graphicData uri="http://schemas.openxmlformats.org/drawingml/2006/picture">
+                      <pic:pic xmlns:pic="http://schemas.openxmlformats.org/drawingml/2006/picture">
+                        <pic:nvPicPr>
+                          <pic:cNvPr id="1" name=""/>
+                          <pic:cNvPicPr/>
+                        </pic:nvPicPr>
+                        <pic:blipFill>
+                          <a:blip r:embed="rId9"/>
+                          <a:stretch>
+                            <a:fillRect/>
+                          </a:stretch>
+                        </pic:blipFill>
+                        <pic:spPr>
+                          <a:xfrm>
+                            <a:off x="0" y="0"/>
+                            <a:ext cx="247665" cy="723944"/>
+                          </a:xfrm>
+                          <a:prstGeom prst="rect">
+                            <a:avLst/>
+                          </a:prstGeom>
+                        </pic:spPr>
+                      </pic:pic>
+                    </a:graphicData>
+                  </a:graphic>
+                </wp:inline>
+              </w:drawing>
             </w:r>
           </w:p>
         </w:tc>
@@ -1019,21 +1582,77 @@
               <w:spacing w:after="0" w:line="240" w:lineRule="auto"/>
               <w:rPr>
                 <w:rFonts w:ascii="Times New Roman" w:eastAsia="Times New Roman" w:hAnsi="Times New Roman" w:cs="Times New Roman"/>
-                <w:sz w:val="24"/>
-                <w:szCs w:val="24"/>
-                <w:lang w:val="en-US"/>
-              </w:rPr>
-            </w:pPr>
-            <w:r>
-              <w:rPr>
-                <w:rFonts w:ascii="Times New Roman" w:eastAsia="Times New Roman" w:hAnsi="Times New Roman" w:cs="Times New Roman"/>
                 <w:b/>
                 <w:bCs/>
                 <w:sz w:val="24"/>
                 <w:szCs w:val="24"/>
                 <w:lang w:val="en-US"/>
               </w:rPr>
+            </w:pPr>
+            <w:r>
+              <w:rPr>
+                <w:rFonts w:ascii="Times New Roman" w:eastAsia="Times New Roman" w:hAnsi="Times New Roman" w:cs="Times New Roman"/>
+                <w:b/>
+                <w:bCs/>
+                <w:sz w:val="24"/>
+                <w:szCs w:val="24"/>
+                <w:lang w:val="en-US"/>
+              </w:rPr>
               <w:t>Green LED</w:t>
+            </w:r>
+          </w:p>
+          <w:p>
+            <w:pPr>
+              <w:spacing w:after="0" w:line="240" w:lineRule="auto"/>
+              <w:rPr>
+                <w:rFonts w:ascii="Times New Roman" w:eastAsia="Times New Roman" w:hAnsi="Times New Roman" w:cs="Times New Roman"/>
+                <w:sz w:val="24"/>
+                <w:szCs w:val="24"/>
+                <w:lang w:val="en-US"/>
+              </w:rPr>
+            </w:pPr>
+            <w:r>
+              <w:rPr>
+                <w:rFonts w:ascii="Times New Roman" w:eastAsia="Times New Roman" w:hAnsi="Times New Roman" w:cs="Times New Roman"/>
+                <w:sz w:val="24"/>
+                <w:szCs w:val="24"/>
+                <w:lang w:val="en-US"/>
+              </w:rPr>
+              <w:drawing>
+                <wp:inline distT="0" distB="0" distL="0" distR="0" wp14:anchorId="1CD193F0" wp14:editId="3D262CCA">
+                  <wp:extent cx="234950" cy="673100"/>
+                  <wp:effectExtent l="0" t="0" r="0" b="0"/>
+                  <wp:docPr id="7" name="Picture 7"/>
+                  <wp:cNvGraphicFramePr>
+                    <a:graphicFrameLocks xmlns:a="http://schemas.openxmlformats.org/drawingml/2006/main" noChangeAspect="1"/>
+                  </wp:cNvGraphicFramePr>
+                  <a:graphic xmlns:a="http://schemas.openxmlformats.org/drawingml/2006/main">
+                    <a:graphicData uri="http://schemas.openxmlformats.org/drawingml/2006/picture">
+                      <pic:pic xmlns:pic="http://schemas.openxmlformats.org/drawingml/2006/picture">
+                        <pic:nvPicPr>
+                          <pic:cNvPr id="1" name=""/>
+                          <pic:cNvPicPr/>
+                        </pic:nvPicPr>
+                        <pic:blipFill>
+                          <a:blip r:embed="rId10"/>
+                          <a:stretch>
+                            <a:fillRect/>
+                          </a:stretch>
+                        </pic:blipFill>
+                        <pic:spPr>
+                          <a:xfrm>
+                            <a:off x="0" y="0"/>
+                            <a:ext cx="234965" cy="673143"/>
+                          </a:xfrm>
+                          <a:prstGeom prst="rect">
+                            <a:avLst/>
+                          </a:prstGeom>
+                        </pic:spPr>
+                      </pic:pic>
+                    </a:graphicData>
+                  </a:graphic>
+                </wp:inline>
+              </w:drawing>
             </w:r>
           </w:p>
         </w:tc>
@@ -1163,21 +1782,77 @@
               <w:spacing w:after="0" w:line="240" w:lineRule="auto"/>
               <w:rPr>
                 <w:rFonts w:ascii="Times New Roman" w:eastAsia="Times New Roman" w:hAnsi="Times New Roman" w:cs="Times New Roman"/>
-                <w:sz w:val="24"/>
-                <w:szCs w:val="24"/>
-                <w:lang w:val="en-US"/>
-              </w:rPr>
-            </w:pPr>
-            <w:r>
-              <w:rPr>
-                <w:rFonts w:ascii="Times New Roman" w:eastAsia="Times New Roman" w:hAnsi="Times New Roman" w:cs="Times New Roman"/>
                 <w:b/>
                 <w:bCs/>
                 <w:sz w:val="24"/>
                 <w:szCs w:val="24"/>
                 <w:lang w:val="en-US"/>
               </w:rPr>
+            </w:pPr>
+            <w:r>
+              <w:rPr>
+                <w:rFonts w:ascii="Times New Roman" w:eastAsia="Times New Roman" w:hAnsi="Times New Roman" w:cs="Times New Roman"/>
+                <w:b/>
+                <w:bCs/>
+                <w:sz w:val="24"/>
+                <w:szCs w:val="24"/>
+                <w:lang w:val="en-US"/>
+              </w:rPr>
               <w:t>I2C LCD (16x2 with I2C adapter)</w:t>
+            </w:r>
+          </w:p>
+          <w:p>
+            <w:pPr>
+              <w:spacing w:after="0" w:line="240" w:lineRule="auto"/>
+              <w:rPr>
+                <w:rFonts w:ascii="Times New Roman" w:eastAsia="Times New Roman" w:hAnsi="Times New Roman" w:cs="Times New Roman"/>
+                <w:sz w:val="24"/>
+                <w:szCs w:val="24"/>
+                <w:lang w:val="en-US"/>
+              </w:rPr>
+            </w:pPr>
+            <w:r>
+              <w:rPr>
+                <w:rFonts w:ascii="Times New Roman" w:eastAsia="Times New Roman" w:hAnsi="Times New Roman" w:cs="Times New Roman"/>
+                <w:sz w:val="24"/>
+                <w:szCs w:val="24"/>
+                <w:lang w:val="en-US"/>
+              </w:rPr>
+              <w:drawing>
+                <wp:inline distT="0" distB="0" distL="0" distR="0" wp14:anchorId="28A9BA37" wp14:editId="0FFDC6B4">
+                  <wp:extent cx="1219200" cy="990108"/>
+                  <wp:effectExtent l="0" t="0" r="0" b="635"/>
+                  <wp:docPr id="9" name="Picture 9"/>
+                  <wp:cNvGraphicFramePr>
+                    <a:graphicFrameLocks xmlns:a="http://schemas.openxmlformats.org/drawingml/2006/main" noChangeAspect="1"/>
+                  </wp:cNvGraphicFramePr>
+                  <a:graphic xmlns:a="http://schemas.openxmlformats.org/drawingml/2006/main">
+                    <a:graphicData uri="http://schemas.openxmlformats.org/drawingml/2006/picture">
+                      <pic:pic xmlns:pic="http://schemas.openxmlformats.org/drawingml/2006/picture">
+                        <pic:nvPicPr>
+                          <pic:cNvPr id="1" name=""/>
+                          <pic:cNvPicPr/>
+                        </pic:nvPicPr>
+                        <pic:blipFill>
+                          <a:blip r:embed="rId11"/>
+                          <a:stretch>
+                            <a:fillRect/>
+                          </a:stretch>
+                        </pic:blipFill>
+                        <pic:spPr>
+                          <a:xfrm>
+                            <a:off x="0" y="0"/>
+                            <a:ext cx="1223008" cy="993200"/>
+                          </a:xfrm>
+                          <a:prstGeom prst="rect">
+                            <a:avLst/>
+                          </a:prstGeom>
+                        </pic:spPr>
+                      </pic:pic>
+                    </a:graphicData>
+                  </a:graphic>
+                </wp:inline>
+              </w:drawing>
             </w:r>
           </w:p>
         </w:tc>
@@ -1325,21 +2000,77 @@
               <w:spacing w:after="0" w:line="240" w:lineRule="auto"/>
               <w:rPr>
                 <w:rFonts w:ascii="Times New Roman" w:eastAsia="Times New Roman" w:hAnsi="Times New Roman" w:cs="Times New Roman"/>
-                <w:sz w:val="24"/>
-                <w:szCs w:val="24"/>
-                <w:lang w:val="en-US"/>
-              </w:rPr>
-            </w:pPr>
-            <w:r>
-              <w:rPr>
-                <w:rFonts w:ascii="Times New Roman" w:eastAsia="Times New Roman" w:hAnsi="Times New Roman" w:cs="Times New Roman"/>
                 <w:b/>
                 <w:bCs/>
                 <w:sz w:val="24"/>
                 <w:szCs w:val="24"/>
                 <w:lang w:val="en-US"/>
               </w:rPr>
+            </w:pPr>
+            <w:r>
+              <w:rPr>
+                <w:rFonts w:ascii="Times New Roman" w:eastAsia="Times New Roman" w:hAnsi="Times New Roman" w:cs="Times New Roman"/>
+                <w:b/>
+                <w:bCs/>
+                <w:sz w:val="24"/>
+                <w:szCs w:val="24"/>
+                <w:lang w:val="en-US"/>
+              </w:rPr>
               <w:t>Water Pump (3–5V Micro Pump)</w:t>
+            </w:r>
+          </w:p>
+          <w:p>
+            <w:pPr>
+              <w:spacing w:after="0" w:line="240" w:lineRule="auto"/>
+              <w:rPr>
+                <w:rFonts w:ascii="Times New Roman" w:eastAsia="Times New Roman" w:hAnsi="Times New Roman" w:cs="Times New Roman"/>
+                <w:sz w:val="24"/>
+                <w:szCs w:val="24"/>
+                <w:lang w:val="en-US"/>
+              </w:rPr>
+            </w:pPr>
+            <w:r>
+              <w:rPr>
+                <w:rFonts w:ascii="Times New Roman" w:eastAsia="Times New Roman" w:hAnsi="Times New Roman" w:cs="Times New Roman"/>
+                <w:sz w:val="24"/>
+                <w:szCs w:val="24"/>
+                <w:lang w:val="en-US"/>
+              </w:rPr>
+              <w:drawing>
+                <wp:inline distT="0" distB="0" distL="0" distR="0" wp14:anchorId="21EBCF37" wp14:editId="38758E4E">
+                  <wp:extent cx="1276349" cy="990600"/>
+                  <wp:effectExtent l="0" t="0" r="635" b="0"/>
+                  <wp:docPr id="11" name="Picture 11"/>
+                  <wp:cNvGraphicFramePr>
+                    <a:graphicFrameLocks xmlns:a="http://schemas.openxmlformats.org/drawingml/2006/main" noChangeAspect="1"/>
+                  </wp:cNvGraphicFramePr>
+                  <a:graphic xmlns:a="http://schemas.openxmlformats.org/drawingml/2006/main">
+                    <a:graphicData uri="http://schemas.openxmlformats.org/drawingml/2006/picture">
+                      <pic:pic xmlns:pic="http://schemas.openxmlformats.org/drawingml/2006/picture">
+                        <pic:nvPicPr>
+                          <pic:cNvPr id="1" name=""/>
+                          <pic:cNvPicPr/>
+                        </pic:nvPicPr>
+                        <pic:blipFill>
+                          <a:blip r:embed="rId12"/>
+                          <a:stretch>
+                            <a:fillRect/>
+                          </a:stretch>
+                        </pic:blipFill>
+                        <pic:spPr>
+                          <a:xfrm>
+                            <a:off x="0" y="0"/>
+                            <a:ext cx="1279601" cy="993124"/>
+                          </a:xfrm>
+                          <a:prstGeom prst="rect">
+                            <a:avLst/>
+                          </a:prstGeom>
+                        </pic:spPr>
+                      </pic:pic>
+                    </a:graphicData>
+                  </a:graphic>
+                </wp:inline>
+              </w:drawing>
             </w:r>
           </w:p>
         </w:tc>
@@ -1600,9 +2331,694 @@
       </w:tr>
     </w:tbl>
     <w:p>
-      <w:bookmarkStart w:id="0" w:name="_GoBack"/>
-      <w:bookmarkEnd w:id="0"/>
+      <w:pPr>
+        <w:spacing w:before="100" w:beforeAutospacing="1" w:line="240" w:lineRule="auto"/>
+        <w:outlineLvl w:val="2"/>
+        <w:rPr>
+          <w:rFonts w:ascii="Times New Roman" w:eastAsia="Times New Roman" w:hAnsi="Times New Roman" w:cs="Times New Roman"/>
+          <w:b/>
+          <w:bCs/>
+          <w:color w:val="70AD47" w:themeColor="accent6"/>
+          <w:sz w:val="27"/>
+          <w:szCs w:val="27"/>
+          <w:lang w:val="en-US"/>
+        </w:rPr>
+      </w:pPr>
+      <w:r>
+        <w:rPr>
+          <w:rFonts w:ascii="Times New Roman" w:eastAsia="Times New Roman" w:hAnsi="Times New Roman" w:cs="Times New Roman"/>
+          <w:b/>
+          <w:bCs/>
+          <w:color w:val="70AD47" w:themeColor="accent6"/>
+          <w:sz w:val="27"/>
+          <w:szCs w:val="27"/>
+          <w:lang w:val="en-US"/>
+        </w:rPr>
+        <w:t>Operational Logic</w:t>
+      </w:r>
     </w:p>
+    <w:p>
+      <w:pPr>
+        <w:spacing w:after="100" w:afterAutospacing="1" w:line="240" w:lineRule="auto"/>
+        <w:rPr>
+          <w:rFonts w:ascii="Times New Roman" w:eastAsia="Times New Roman" w:hAnsi="Times New Roman" w:cs="Times New Roman"/>
+          <w:sz w:val="24"/>
+          <w:szCs w:val="24"/>
+          <w:lang w:val="en-US"/>
+        </w:rPr>
+      </w:pPr>
+      <w:r>
+        <w:rPr>
+          <w:rFonts w:ascii="Times New Roman" w:eastAsia="Times New Roman" w:hAnsi="Times New Roman" w:cs="Times New Roman"/>
+          <w:sz w:val="24"/>
+          <w:szCs w:val="24"/>
+          <w:lang w:val="en-US"/>
+        </w:rPr>
+        <w:t>The monitoring system employs specific logic thresholds for moisture control and interrupt handling for wind detection:</w:t>
+      </w:r>
+    </w:p>
+    <w:p>
+      <w:pPr>
+        <w:spacing w:before="100" w:beforeAutospacing="1" w:after="0" w:line="240" w:lineRule="auto"/>
+        <w:outlineLvl w:val="3"/>
+        <w:rPr>
+          <w:rFonts w:ascii="Times New Roman" w:eastAsia="Times New Roman" w:hAnsi="Times New Roman" w:cs="Times New Roman"/>
+          <w:b/>
+          <w:bCs/>
+          <w:color w:val="70AD47" w:themeColor="accent6"/>
+          <w:sz w:val="24"/>
+          <w:szCs w:val="24"/>
+          <w:lang w:val="en-US"/>
+        </w:rPr>
+      </w:pPr>
+      <w:r>
+        <w:rPr>
+          <w:rFonts w:ascii="Times New Roman" w:eastAsia="Times New Roman" w:hAnsi="Times New Roman" w:cs="Times New Roman"/>
+          <w:b/>
+          <w:bCs/>
+          <w:color w:val="70AD47" w:themeColor="accent6"/>
+          <w:sz w:val="24"/>
+          <w:szCs w:val="24"/>
+          <w:lang w:val="en-US"/>
+        </w:rPr>
+        <w:t xml:space="preserve"> Moisture Monitoring and Watering Automation</w:t>
+      </w:r>
+    </w:p>
+    <w:p>
+      <w:pPr>
+        <w:spacing w:before="100" w:beforeAutospacing="1" w:after="100" w:afterAutospacing="1" w:line="240" w:lineRule="auto"/>
+        <w:rPr>
+          <w:rFonts w:ascii="Times New Roman" w:eastAsia="Times New Roman" w:hAnsi="Times New Roman" w:cs="Times New Roman"/>
+          <w:sz w:val="24"/>
+          <w:szCs w:val="24"/>
+          <w:lang w:val="en-US"/>
+        </w:rPr>
+      </w:pPr>
+      <w:r>
+        <w:rPr>
+          <w:rFonts w:ascii="Times New Roman" w:eastAsia="Times New Roman" w:hAnsi="Times New Roman" w:cs="Times New Roman"/>
+          <w:sz w:val="24"/>
+          <w:szCs w:val="24"/>
+          <w:lang w:val="en-US"/>
+        </w:rPr>
+        <w:t>The water sensor sends real-time moisture levels to the Arduino, which then prints these readings onto the LCD. The system uses three main thresholds for moisture levels, resulting in corresponding visual and action outputs:</w:t>
+      </w:r>
+    </w:p>
+    <w:p>
+      <w:pPr>
+        <w:numPr>
+          <w:ilvl w:val="0"/>
+          <w:numId w:val="1"/>
+        </w:numPr>
+        <w:spacing w:before="100" w:beforeAutospacing="1" w:after="100" w:afterAutospacing="1" w:line="240" w:lineRule="auto"/>
+        <w:rPr>
+          <w:rFonts w:ascii="Times New Roman" w:eastAsia="Times New Roman" w:hAnsi="Times New Roman" w:cs="Times New Roman"/>
+          <w:sz w:val="24"/>
+          <w:szCs w:val="24"/>
+          <w:lang w:val="en-US"/>
+        </w:rPr>
+      </w:pPr>
+      <w:r>
+        <w:rPr>
+          <w:rFonts w:ascii="Times New Roman" w:eastAsia="Times New Roman" w:hAnsi="Times New Roman" w:cs="Times New Roman"/>
+          <w:b/>
+          <w:bCs/>
+          <w:color w:val="70AD47" w:themeColor="accent6"/>
+          <w:sz w:val="24"/>
+          <w:szCs w:val="24"/>
+          <w:lang w:val="en-US"/>
+        </w:rPr>
+        <w:t>Low Moisture Warning:</w:t>
+      </w:r>
+      <w:r>
+        <w:rPr>
+          <w:rFonts w:ascii="Times New Roman" w:eastAsia="Times New Roman" w:hAnsi="Times New Roman" w:cs="Times New Roman"/>
+          <w:color w:val="70AD47" w:themeColor="accent6"/>
+          <w:sz w:val="24"/>
+          <w:szCs w:val="24"/>
+          <w:lang w:val="en-US"/>
+        </w:rPr>
+        <w:t xml:space="preserve"> </w:t>
+      </w:r>
+      <w:r>
+        <w:rPr>
+          <w:rFonts w:ascii="Times New Roman" w:eastAsia="Times New Roman" w:hAnsi="Times New Roman" w:cs="Times New Roman"/>
+          <w:sz w:val="24"/>
+          <w:szCs w:val="24"/>
+          <w:lang w:val="en-US"/>
+        </w:rPr>
+        <w:t xml:space="preserve">When the moisture level falls </w:t>
+      </w:r>
+      <w:r>
+        <w:rPr>
+          <w:rFonts w:ascii="Times New Roman" w:eastAsia="Times New Roman" w:hAnsi="Times New Roman" w:cs="Times New Roman"/>
+          <w:b/>
+          <w:bCs/>
+          <w:sz w:val="24"/>
+          <w:szCs w:val="24"/>
+          <w:lang w:val="en-US"/>
+        </w:rPr>
+        <w:t>below 10</w:t>
+      </w:r>
+      <w:r>
+        <w:rPr>
+          <w:rFonts w:ascii="Times New Roman" w:eastAsia="Times New Roman" w:hAnsi="Times New Roman" w:cs="Times New Roman"/>
+          <w:sz w:val="24"/>
+          <w:szCs w:val="24"/>
+          <w:lang w:val="en-US"/>
+        </w:rPr>
+        <w:t xml:space="preserve">, a </w:t>
+      </w:r>
+      <w:r>
+        <w:rPr>
+          <w:rFonts w:ascii="Times New Roman" w:eastAsia="Times New Roman" w:hAnsi="Times New Roman" w:cs="Times New Roman"/>
+          <w:b/>
+          <w:bCs/>
+          <w:sz w:val="24"/>
+          <w:szCs w:val="24"/>
+          <w:lang w:val="en-US"/>
+        </w:rPr>
+        <w:t>yellow LED</w:t>
+      </w:r>
+      <w:r>
+        <w:rPr>
+          <w:rFonts w:ascii="Times New Roman" w:eastAsia="Times New Roman" w:hAnsi="Times New Roman" w:cs="Times New Roman"/>
+          <w:sz w:val="24"/>
+          <w:szCs w:val="24"/>
+          <w:lang w:val="en-US"/>
+        </w:rPr>
+        <w:t xml:space="preserve"> lights up. Concurrently, the word </w:t>
+      </w:r>
+      <w:r>
+        <w:rPr>
+          <w:rFonts w:ascii="Times New Roman" w:eastAsia="Times New Roman" w:hAnsi="Times New Roman" w:cs="Times New Roman"/>
+          <w:b/>
+          <w:bCs/>
+          <w:sz w:val="24"/>
+          <w:szCs w:val="24"/>
+          <w:lang w:val="en-US"/>
+        </w:rPr>
+        <w:t>"moisture is low"</w:t>
+      </w:r>
+      <w:r>
+        <w:rPr>
+          <w:rFonts w:ascii="Times New Roman" w:eastAsia="Times New Roman" w:hAnsi="Times New Roman" w:cs="Times New Roman"/>
+          <w:sz w:val="24"/>
+          <w:szCs w:val="24"/>
+          <w:lang w:val="en-US"/>
+        </w:rPr>
+        <w:t xml:space="preserve"> is printed on the LCD.</w:t>
+      </w:r>
+    </w:p>
+    <w:p>
+      <w:pPr>
+        <w:numPr>
+          <w:ilvl w:val="0"/>
+          <w:numId w:val="1"/>
+        </w:numPr>
+        <w:spacing w:before="100" w:beforeAutospacing="1" w:after="100" w:afterAutospacing="1" w:line="240" w:lineRule="auto"/>
+        <w:rPr>
+          <w:rFonts w:ascii="Times New Roman" w:eastAsia="Times New Roman" w:hAnsi="Times New Roman" w:cs="Times New Roman"/>
+          <w:sz w:val="24"/>
+          <w:szCs w:val="24"/>
+          <w:lang w:val="en-US"/>
+        </w:rPr>
+      </w:pPr>
+      <w:r>
+        <w:rPr>
+          <w:rFonts w:ascii="Times New Roman" w:eastAsia="Times New Roman" w:hAnsi="Times New Roman" w:cs="Times New Roman"/>
+          <w:b/>
+          <w:bCs/>
+          <w:color w:val="70AD47" w:themeColor="accent6"/>
+          <w:sz w:val="24"/>
+          <w:szCs w:val="24"/>
+          <w:lang w:val="en-US"/>
+        </w:rPr>
+        <w:t>Critical Low Moisture:</w:t>
+      </w:r>
+      <w:r>
+        <w:rPr>
+          <w:rFonts w:ascii="Times New Roman" w:eastAsia="Times New Roman" w:hAnsi="Times New Roman" w:cs="Times New Roman"/>
+          <w:color w:val="70AD47" w:themeColor="accent6"/>
+          <w:sz w:val="24"/>
+          <w:szCs w:val="24"/>
+          <w:lang w:val="en-US"/>
+        </w:rPr>
+        <w:t xml:space="preserve"> </w:t>
+      </w:r>
+      <w:r>
+        <w:rPr>
+          <w:rFonts w:ascii="Times New Roman" w:eastAsia="Times New Roman" w:hAnsi="Times New Roman" w:cs="Times New Roman"/>
+          <w:sz w:val="24"/>
+          <w:szCs w:val="24"/>
+          <w:lang w:val="en-US"/>
+        </w:rPr>
+        <w:t xml:space="preserve">When the level drops further (implicitly below 10), a </w:t>
+      </w:r>
+      <w:r>
+        <w:rPr>
+          <w:rFonts w:ascii="Times New Roman" w:eastAsia="Times New Roman" w:hAnsi="Times New Roman" w:cs="Times New Roman"/>
+          <w:b/>
+          <w:bCs/>
+          <w:sz w:val="24"/>
+          <w:szCs w:val="24"/>
+          <w:lang w:val="en-US"/>
+        </w:rPr>
+        <w:t xml:space="preserve">red </w:t>
+      </w:r>
+      <w:r>
+        <w:rPr>
+          <w:rFonts w:ascii="Times New Roman" w:eastAsia="Times New Roman" w:hAnsi="Times New Roman" w:cs="Times New Roman"/>
+          <w:b/>
+          <w:bCs/>
+          <w:color w:val="70AD47" w:themeColor="accent6"/>
+          <w:sz w:val="24"/>
+          <w:szCs w:val="24"/>
+          <w:lang w:val="en-US"/>
+        </w:rPr>
+        <w:t>LED</w:t>
+      </w:r>
+      <w:r>
+        <w:rPr>
+          <w:rFonts w:ascii="Times New Roman" w:eastAsia="Times New Roman" w:hAnsi="Times New Roman" w:cs="Times New Roman"/>
+          <w:sz w:val="24"/>
+          <w:szCs w:val="24"/>
+          <w:lang w:val="en-US"/>
+        </w:rPr>
+        <w:t xml:space="preserve"> lights up, and the word </w:t>
+      </w:r>
+      <w:r>
+        <w:rPr>
+          <w:rFonts w:ascii="Times New Roman" w:eastAsia="Times New Roman" w:hAnsi="Times New Roman" w:cs="Times New Roman"/>
+          <w:b/>
+          <w:bCs/>
+          <w:sz w:val="24"/>
+          <w:szCs w:val="24"/>
+          <w:lang w:val="en-US"/>
+        </w:rPr>
+        <w:t>"water the plant"</w:t>
+      </w:r>
+      <w:r>
+        <w:rPr>
+          <w:rFonts w:ascii="Times New Roman" w:eastAsia="Times New Roman" w:hAnsi="Times New Roman" w:cs="Times New Roman"/>
+          <w:sz w:val="24"/>
+          <w:szCs w:val="24"/>
+          <w:lang w:val="en-US"/>
+        </w:rPr>
+        <w:t xml:space="preserve"> </w:t>
+      </w:r>
+      <w:proofErr w:type="gramStart"/>
+      <w:r>
+        <w:rPr>
+          <w:rFonts w:ascii="Times New Roman" w:eastAsia="Times New Roman" w:hAnsi="Times New Roman" w:cs="Times New Roman"/>
+          <w:sz w:val="24"/>
+          <w:szCs w:val="24"/>
+          <w:lang w:val="en-US"/>
+        </w:rPr>
+        <w:t>is printed</w:t>
+      </w:r>
+      <w:proofErr w:type="gramEnd"/>
+      <w:r>
+        <w:rPr>
+          <w:rFonts w:ascii="Times New Roman" w:eastAsia="Times New Roman" w:hAnsi="Times New Roman" w:cs="Times New Roman"/>
+          <w:sz w:val="24"/>
+          <w:szCs w:val="24"/>
+          <w:lang w:val="en-US"/>
+        </w:rPr>
+        <w:t xml:space="preserve"> on the LCD.</w:t>
+      </w:r>
+    </w:p>
+    <w:p>
+      <w:pPr>
+        <w:numPr>
+          <w:ilvl w:val="0"/>
+          <w:numId w:val="1"/>
+        </w:numPr>
+        <w:spacing w:before="100" w:beforeAutospacing="1" w:after="100" w:afterAutospacing="1" w:line="240" w:lineRule="auto"/>
+        <w:rPr>
+          <w:rFonts w:ascii="Times New Roman" w:eastAsia="Times New Roman" w:hAnsi="Times New Roman" w:cs="Times New Roman"/>
+          <w:sz w:val="24"/>
+          <w:szCs w:val="24"/>
+          <w:lang w:val="en-US"/>
+        </w:rPr>
+      </w:pPr>
+      <w:r>
+        <w:rPr>
+          <w:rFonts w:ascii="Times New Roman" w:eastAsia="Times New Roman" w:hAnsi="Times New Roman" w:cs="Times New Roman"/>
+          <w:b/>
+          <w:bCs/>
+          <w:color w:val="70AD47" w:themeColor="accent6"/>
+          <w:sz w:val="24"/>
+          <w:szCs w:val="24"/>
+          <w:lang w:val="en-US"/>
+        </w:rPr>
+        <w:lastRenderedPageBreak/>
+        <w:t>Watering Activation:</w:t>
+      </w:r>
+      <w:r>
+        <w:rPr>
+          <w:rFonts w:ascii="Times New Roman" w:eastAsia="Times New Roman" w:hAnsi="Times New Roman" w:cs="Times New Roman"/>
+          <w:color w:val="70AD47" w:themeColor="accent6"/>
+          <w:sz w:val="24"/>
+          <w:szCs w:val="24"/>
+          <w:lang w:val="en-US"/>
+        </w:rPr>
+        <w:t xml:space="preserve"> </w:t>
+      </w:r>
+      <w:r>
+        <w:rPr>
+          <w:rFonts w:ascii="Times New Roman" w:eastAsia="Times New Roman" w:hAnsi="Times New Roman" w:cs="Times New Roman"/>
+          <w:sz w:val="24"/>
+          <w:szCs w:val="24"/>
+          <w:lang w:val="en-US"/>
+        </w:rPr>
+        <w:t xml:space="preserve">When the level reaches </w:t>
+      </w:r>
+      <w:proofErr w:type="gramStart"/>
+      <w:r>
+        <w:rPr>
+          <w:rFonts w:ascii="Times New Roman" w:eastAsia="Times New Roman" w:hAnsi="Times New Roman" w:cs="Times New Roman"/>
+          <w:b/>
+          <w:bCs/>
+          <w:sz w:val="24"/>
+          <w:szCs w:val="24"/>
+          <w:lang w:val="en-US"/>
+        </w:rPr>
+        <w:t>4</w:t>
+      </w:r>
+      <w:proofErr w:type="gramEnd"/>
+      <w:r>
+        <w:rPr>
+          <w:rFonts w:ascii="Times New Roman" w:eastAsia="Times New Roman" w:hAnsi="Times New Roman" w:cs="Times New Roman"/>
+          <w:sz w:val="24"/>
+          <w:szCs w:val="24"/>
+          <w:lang w:val="en-US"/>
+        </w:rPr>
+        <w:t xml:space="preserve">, a 'one' is sent to the </w:t>
+      </w:r>
+      <w:r>
+        <w:rPr>
+          <w:rFonts w:ascii="Times New Roman" w:eastAsia="Times New Roman" w:hAnsi="Times New Roman" w:cs="Times New Roman"/>
+          <w:b/>
+          <w:bCs/>
+          <w:sz w:val="24"/>
+          <w:szCs w:val="24"/>
+          <w:lang w:val="en-US"/>
+        </w:rPr>
+        <w:t>relay module</w:t>
+      </w:r>
+      <w:r>
+        <w:rPr>
+          <w:rFonts w:ascii="Times New Roman" w:eastAsia="Times New Roman" w:hAnsi="Times New Roman" w:cs="Times New Roman"/>
+          <w:sz w:val="24"/>
+          <w:szCs w:val="24"/>
+          <w:lang w:val="en-US"/>
+        </w:rPr>
+        <w:t xml:space="preserve">. This signal activates the relay model (SRD-05VDC-SL-C module), putting the </w:t>
+      </w:r>
+      <w:r>
+        <w:rPr>
+          <w:rFonts w:ascii="Times New Roman" w:eastAsia="Times New Roman" w:hAnsi="Times New Roman" w:cs="Times New Roman"/>
+          <w:b/>
+          <w:bCs/>
+          <w:sz w:val="24"/>
+          <w:szCs w:val="24"/>
+          <w:lang w:val="en-US"/>
+        </w:rPr>
+        <w:t>water pump</w:t>
+      </w:r>
+      <w:r>
+        <w:rPr>
+          <w:rFonts w:ascii="Times New Roman" w:eastAsia="Times New Roman" w:hAnsi="Times New Roman" w:cs="Times New Roman"/>
+          <w:sz w:val="24"/>
+          <w:szCs w:val="24"/>
+          <w:lang w:val="en-US"/>
+        </w:rPr>
+        <w:t xml:space="preserve"> on. Simultaneously, the </w:t>
+      </w:r>
+      <w:r>
+        <w:rPr>
+          <w:rFonts w:ascii="Times New Roman" w:eastAsia="Times New Roman" w:hAnsi="Times New Roman" w:cs="Times New Roman"/>
+          <w:b/>
+          <w:bCs/>
+          <w:sz w:val="24"/>
+          <w:szCs w:val="24"/>
+          <w:lang w:val="en-US"/>
+        </w:rPr>
+        <w:t>green LED</w:t>
+      </w:r>
+      <w:r>
+        <w:rPr>
+          <w:rFonts w:ascii="Times New Roman" w:eastAsia="Times New Roman" w:hAnsi="Times New Roman" w:cs="Times New Roman"/>
+          <w:sz w:val="24"/>
+          <w:szCs w:val="24"/>
+          <w:lang w:val="en-US"/>
+        </w:rPr>
+        <w:t xml:space="preserve"> lights </w:t>
+      </w:r>
+      <w:proofErr w:type="gramStart"/>
+      <w:r>
+        <w:rPr>
+          <w:rFonts w:ascii="Times New Roman" w:eastAsia="Times New Roman" w:hAnsi="Times New Roman" w:cs="Times New Roman"/>
+          <w:sz w:val="24"/>
+          <w:szCs w:val="24"/>
+          <w:lang w:val="en-US"/>
+        </w:rPr>
+        <w:t>up</w:t>
+      </w:r>
+      <w:proofErr w:type="gramEnd"/>
+      <w:r>
+        <w:rPr>
+          <w:rFonts w:ascii="Times New Roman" w:eastAsia="Times New Roman" w:hAnsi="Times New Roman" w:cs="Times New Roman"/>
+          <w:sz w:val="24"/>
+          <w:szCs w:val="24"/>
+          <w:lang w:val="en-US"/>
+        </w:rPr>
+        <w:t>.</w:t>
+      </w:r>
+    </w:p>
+    <w:p>
+      <w:pPr>
+        <w:spacing w:before="100" w:beforeAutospacing="1" w:after="0" w:line="240" w:lineRule="auto"/>
+        <w:outlineLvl w:val="3"/>
+        <w:rPr>
+          <w:rFonts w:ascii="Times New Roman" w:eastAsia="Times New Roman" w:hAnsi="Times New Roman" w:cs="Times New Roman"/>
+          <w:b/>
+          <w:bCs/>
+          <w:color w:val="70AD47" w:themeColor="accent6"/>
+          <w:sz w:val="24"/>
+          <w:szCs w:val="24"/>
+          <w:lang w:val="en-US"/>
+        </w:rPr>
+      </w:pPr>
+      <w:r>
+        <w:rPr>
+          <w:rFonts w:ascii="Times New Roman" w:eastAsia="Times New Roman" w:hAnsi="Times New Roman" w:cs="Times New Roman"/>
+          <w:b/>
+          <w:bCs/>
+          <w:color w:val="70AD47" w:themeColor="accent6"/>
+          <w:sz w:val="24"/>
+          <w:szCs w:val="24"/>
+          <w:lang w:val="en-US"/>
+        </w:rPr>
+        <w:t>Wind Detection</w:t>
+      </w:r>
+    </w:p>
+    <w:p>
+      <w:pPr>
+        <w:spacing w:before="100" w:beforeAutospacing="1" w:after="100" w:afterAutospacing="1" w:line="240" w:lineRule="auto"/>
+        <w:rPr>
+          <w:rFonts w:ascii="Times New Roman" w:eastAsia="Times New Roman" w:hAnsi="Times New Roman" w:cs="Times New Roman"/>
+          <w:sz w:val="24"/>
+          <w:szCs w:val="24"/>
+          <w:lang w:val="en-US"/>
+        </w:rPr>
+      </w:pPr>
+      <w:r>
+        <w:rPr>
+          <w:rFonts w:ascii="Times New Roman" w:eastAsia="Times New Roman" w:hAnsi="Times New Roman" w:cs="Times New Roman"/>
+          <w:sz w:val="24"/>
+          <w:szCs w:val="24"/>
+          <w:lang w:val="en-US"/>
+        </w:rPr>
+        <w:t>The system utilizes the tilt switch (LED-switch) fixed on the leaves to detect movement:</w:t>
+      </w:r>
+    </w:p>
+    <w:p>
+      <w:pPr>
+        <w:numPr>
+          <w:ilvl w:val="0"/>
+          <w:numId w:val="2"/>
+        </w:numPr>
+        <w:spacing w:before="100" w:beforeAutospacing="1" w:after="100" w:afterAutospacing="1" w:line="240" w:lineRule="auto"/>
+        <w:rPr>
+          <w:rFonts w:ascii="Times New Roman" w:eastAsia="Times New Roman" w:hAnsi="Times New Roman" w:cs="Times New Roman"/>
+          <w:sz w:val="24"/>
+          <w:szCs w:val="24"/>
+          <w:lang w:val="en-US"/>
+        </w:rPr>
+      </w:pPr>
+      <w:r>
+        <w:rPr>
+          <w:rFonts w:ascii="Times New Roman" w:eastAsia="Times New Roman" w:hAnsi="Times New Roman" w:cs="Times New Roman"/>
+          <w:sz w:val="24"/>
+          <w:szCs w:val="24"/>
+          <w:lang w:val="en-US"/>
+        </w:rPr>
+        <w:t xml:space="preserve">The movement of the leaves causes the tilt switch to put </w:t>
+      </w:r>
+      <w:proofErr w:type="gramStart"/>
+      <w:r>
+        <w:rPr>
+          <w:rFonts w:ascii="Times New Roman" w:eastAsia="Times New Roman" w:hAnsi="Times New Roman" w:cs="Times New Roman"/>
+          <w:b/>
+          <w:bCs/>
+          <w:sz w:val="24"/>
+          <w:szCs w:val="24"/>
+          <w:lang w:val="en-US"/>
+        </w:rPr>
+        <w:t>on and off</w:t>
+      </w:r>
+      <w:proofErr w:type="gramEnd"/>
+      <w:r>
+        <w:rPr>
+          <w:rFonts w:ascii="Times New Roman" w:eastAsia="Times New Roman" w:hAnsi="Times New Roman" w:cs="Times New Roman"/>
+          <w:sz w:val="24"/>
+          <w:szCs w:val="24"/>
+          <w:lang w:val="en-US"/>
+        </w:rPr>
+        <w:t>.</w:t>
+      </w:r>
+    </w:p>
+    <w:p>
+      <w:pPr>
+        <w:numPr>
+          <w:ilvl w:val="0"/>
+          <w:numId w:val="2"/>
+        </w:numPr>
+        <w:spacing w:before="100" w:beforeAutospacing="1" w:after="100" w:afterAutospacing="1" w:line="240" w:lineRule="auto"/>
+        <w:rPr>
+          <w:rFonts w:ascii="Times New Roman" w:eastAsia="Times New Roman" w:hAnsi="Times New Roman" w:cs="Times New Roman"/>
+          <w:sz w:val="24"/>
+          <w:szCs w:val="24"/>
+          <w:lang w:val="en-US"/>
+        </w:rPr>
+      </w:pPr>
+      <w:r>
+        <w:rPr>
+          <w:rFonts w:ascii="Times New Roman" w:eastAsia="Times New Roman" w:hAnsi="Times New Roman" w:cs="Times New Roman"/>
+          <w:sz w:val="24"/>
+          <w:szCs w:val="24"/>
+          <w:lang w:val="en-US"/>
+        </w:rPr>
+        <w:t xml:space="preserve">If this switching action occurs </w:t>
+      </w:r>
+      <w:r>
+        <w:rPr>
+          <w:rFonts w:ascii="Times New Roman" w:eastAsia="Times New Roman" w:hAnsi="Times New Roman" w:cs="Times New Roman"/>
+          <w:b/>
+          <w:bCs/>
+          <w:sz w:val="24"/>
+          <w:szCs w:val="24"/>
+          <w:lang w:val="en-US"/>
+        </w:rPr>
+        <w:t>10 times</w:t>
+      </w:r>
+      <w:r>
+        <w:rPr>
+          <w:rFonts w:ascii="Times New Roman" w:eastAsia="Times New Roman" w:hAnsi="Times New Roman" w:cs="Times New Roman"/>
+          <w:sz w:val="24"/>
+          <w:szCs w:val="24"/>
+          <w:lang w:val="en-US"/>
+        </w:rPr>
+        <w:t xml:space="preserve">, it flags an </w:t>
+      </w:r>
+      <w:r>
+        <w:rPr>
+          <w:rFonts w:ascii="Times New Roman" w:eastAsia="Times New Roman" w:hAnsi="Times New Roman" w:cs="Times New Roman"/>
+          <w:b/>
+          <w:bCs/>
+          <w:sz w:val="24"/>
+          <w:szCs w:val="24"/>
+          <w:lang w:val="en-US"/>
+        </w:rPr>
+        <w:t>interrupt</w:t>
+      </w:r>
+      <w:r>
+        <w:rPr>
+          <w:rFonts w:ascii="Times New Roman" w:eastAsia="Times New Roman" w:hAnsi="Times New Roman" w:cs="Times New Roman"/>
+          <w:sz w:val="24"/>
+          <w:szCs w:val="24"/>
+          <w:lang w:val="en-US"/>
+        </w:rPr>
+        <w:t>.</w:t>
+      </w:r>
+    </w:p>
+    <w:p>
+      <w:pPr>
+        <w:numPr>
+          <w:ilvl w:val="0"/>
+          <w:numId w:val="2"/>
+        </w:numPr>
+        <w:spacing w:before="100" w:beforeAutospacing="1" w:after="100" w:afterAutospacing="1" w:line="240" w:lineRule="auto"/>
+        <w:rPr>
+          <w:rFonts w:ascii="Times New Roman" w:eastAsia="Times New Roman" w:hAnsi="Times New Roman" w:cs="Times New Roman"/>
+          <w:sz w:val="24"/>
+          <w:szCs w:val="24"/>
+          <w:lang w:val="en-US"/>
+        </w:rPr>
+      </w:pPr>
+      <w:r>
+        <w:rPr>
+          <w:rFonts w:ascii="Times New Roman" w:eastAsia="Times New Roman" w:hAnsi="Times New Roman" w:cs="Times New Roman"/>
+          <w:sz w:val="24"/>
+          <w:szCs w:val="24"/>
+          <w:lang w:val="en-US"/>
+        </w:rPr>
+        <w:t xml:space="preserve">When the interrupt </w:t>
+      </w:r>
+      <w:proofErr w:type="gramStart"/>
+      <w:r>
+        <w:rPr>
+          <w:rFonts w:ascii="Times New Roman" w:eastAsia="Times New Roman" w:hAnsi="Times New Roman" w:cs="Times New Roman"/>
+          <w:sz w:val="24"/>
+          <w:szCs w:val="24"/>
+          <w:lang w:val="en-US"/>
+        </w:rPr>
+        <w:t>is flagged</w:t>
+      </w:r>
+      <w:proofErr w:type="gramEnd"/>
+      <w:r>
+        <w:rPr>
+          <w:rFonts w:ascii="Times New Roman" w:eastAsia="Times New Roman" w:hAnsi="Times New Roman" w:cs="Times New Roman"/>
+          <w:sz w:val="24"/>
+          <w:szCs w:val="24"/>
+          <w:lang w:val="en-US"/>
+        </w:rPr>
+        <w:t xml:space="preserve">, the word </w:t>
+      </w:r>
+      <w:r>
+        <w:rPr>
+          <w:rFonts w:ascii="Times New Roman" w:eastAsia="Times New Roman" w:hAnsi="Times New Roman" w:cs="Times New Roman"/>
+          <w:b/>
+          <w:bCs/>
+          <w:sz w:val="24"/>
+          <w:szCs w:val="24"/>
+          <w:lang w:val="en-US"/>
+        </w:rPr>
+        <w:t>"wind available"</w:t>
+      </w:r>
+      <w:r>
+        <w:rPr>
+          <w:rFonts w:ascii="Times New Roman" w:eastAsia="Times New Roman" w:hAnsi="Times New Roman" w:cs="Times New Roman"/>
+          <w:sz w:val="24"/>
+          <w:szCs w:val="24"/>
+          <w:lang w:val="en-US"/>
+        </w:rPr>
+        <w:t xml:space="preserve"> is shown on the LCD.</w:t>
+      </w:r>
+    </w:p>
+    <w:p/>
     <w:sectPr>
       <w:pgSz w:w="11906" w:h="16838"/>
       <w:pgMar w:top="1440" w:right="1440" w:bottom="1440" w:left="1440" w:header="708" w:footer="708" w:gutter="0"/>
@@ -1611,6 +3027,279 @@
     </w:sectPr>
   </w:body>
 </w:document>
+</file>
+
+<file path=word/numbering.xml><?xml version="1.0" encoding="utf-8"?>
+<w:numbering xmlns:wpc="http://schemas.microsoft.com/office/word/2010/wordprocessingCanvas" xmlns:cx="http://schemas.microsoft.com/office/drawing/2014/chartex" xmlns:cx1="http://schemas.microsoft.com/office/drawing/2015/9/8/chartex" xmlns:mc="http://schemas.openxmlformats.org/markup-compatibility/2006" xmlns:o="urn:schemas-microsoft-com:office:office" xmlns:r="http://schemas.openxmlformats.org/officeDocument/2006/relationships" xmlns:m="http://schemas.openxmlformats.org/officeDocument/2006/math" xmlns:v="urn:schemas-microsoft-com:vml" xmlns:wp14="http://schemas.microsoft.com/office/word/2010/wordprocessingDrawing" xmlns:wp="http://schemas.openxmlformats.org/drawingml/2006/wordprocessingDrawing" xmlns:w10="urn:schemas-microsoft-com:office:word" xmlns:w="http://schemas.openxmlformats.org/wordprocessingml/2006/main" xmlns:w14="http://schemas.microsoft.com/office/word/2010/wordml" xmlns:w15="http://schemas.microsoft.com/office/word/2012/wordml" xmlns:w16se="http://schemas.microsoft.com/office/word/2015/wordml/symex" xmlns:wpg="http://schemas.microsoft.com/office/word/2010/wordprocessingGroup" xmlns:wpi="http://schemas.microsoft.com/office/word/2010/wordprocessingInk" xmlns:wne="http://schemas.microsoft.com/office/word/2006/wordml" xmlns:wps="http://schemas.microsoft.com/office/word/2010/wordprocessingShape" mc:Ignorable="w14 w15 w16se wp14">
+  <w:abstractNum w:abstractNumId="0" w15:restartNumberingAfterBreak="0">
+    <w:nsid w:val="20AC0CCE"/>
+    <w:multiLevelType w:val="multilevel"/>
+    <w:tmpl w:val="BC603ABC"/>
+    <w:lvl w:ilvl="0">
+      <w:start w:val="1"/>
+      <w:numFmt w:val="decimal"/>
+      <w:lvlText w:val="%1."/>
+      <w:lvlJc w:val="left"/>
+      <w:pPr>
+        <w:tabs>
+          <w:tab w:val="num" w:pos="720"/>
+        </w:tabs>
+        <w:ind w:left="720" w:hanging="360"/>
+      </w:pPr>
+    </w:lvl>
+    <w:lvl w:ilvl="1" w:tentative="1">
+      <w:start w:val="1"/>
+      <w:numFmt w:val="decimal"/>
+      <w:lvlText w:val="%2."/>
+      <w:lvlJc w:val="left"/>
+      <w:pPr>
+        <w:tabs>
+          <w:tab w:val="num" w:pos="1440"/>
+        </w:tabs>
+        <w:ind w:left="1440" w:hanging="360"/>
+      </w:pPr>
+    </w:lvl>
+    <w:lvl w:ilvl="2" w:tentative="1">
+      <w:start w:val="1"/>
+      <w:numFmt w:val="decimal"/>
+      <w:lvlText w:val="%3."/>
+      <w:lvlJc w:val="left"/>
+      <w:pPr>
+        <w:tabs>
+          <w:tab w:val="num" w:pos="2160"/>
+        </w:tabs>
+        <w:ind w:left="2160" w:hanging="360"/>
+      </w:pPr>
+    </w:lvl>
+    <w:lvl w:ilvl="3" w:tentative="1">
+      <w:start w:val="1"/>
+      <w:numFmt w:val="decimal"/>
+      <w:lvlText w:val="%4."/>
+      <w:lvlJc w:val="left"/>
+      <w:pPr>
+        <w:tabs>
+          <w:tab w:val="num" w:pos="2880"/>
+        </w:tabs>
+        <w:ind w:left="2880" w:hanging="360"/>
+      </w:pPr>
+    </w:lvl>
+    <w:lvl w:ilvl="4" w:tentative="1">
+      <w:start w:val="1"/>
+      <w:numFmt w:val="decimal"/>
+      <w:lvlText w:val="%5."/>
+      <w:lvlJc w:val="left"/>
+      <w:pPr>
+        <w:tabs>
+          <w:tab w:val="num" w:pos="3600"/>
+        </w:tabs>
+        <w:ind w:left="3600" w:hanging="360"/>
+      </w:pPr>
+    </w:lvl>
+    <w:lvl w:ilvl="5" w:tentative="1">
+      <w:start w:val="1"/>
+      <w:numFmt w:val="decimal"/>
+      <w:lvlText w:val="%6."/>
+      <w:lvlJc w:val="left"/>
+      <w:pPr>
+        <w:tabs>
+          <w:tab w:val="num" w:pos="4320"/>
+        </w:tabs>
+        <w:ind w:left="4320" w:hanging="360"/>
+      </w:pPr>
+    </w:lvl>
+    <w:lvl w:ilvl="6" w:tentative="1">
+      <w:start w:val="1"/>
+      <w:numFmt w:val="decimal"/>
+      <w:lvlText w:val="%7."/>
+      <w:lvlJc w:val="left"/>
+      <w:pPr>
+        <w:tabs>
+          <w:tab w:val="num" w:pos="5040"/>
+        </w:tabs>
+        <w:ind w:left="5040" w:hanging="360"/>
+      </w:pPr>
+    </w:lvl>
+    <w:lvl w:ilvl="7" w:tentative="1">
+      <w:start w:val="1"/>
+      <w:numFmt w:val="decimal"/>
+      <w:lvlText w:val="%8."/>
+      <w:lvlJc w:val="left"/>
+      <w:pPr>
+        <w:tabs>
+          <w:tab w:val="num" w:pos="5760"/>
+        </w:tabs>
+        <w:ind w:left="5760" w:hanging="360"/>
+      </w:pPr>
+    </w:lvl>
+    <w:lvl w:ilvl="8" w:tentative="1">
+      <w:start w:val="1"/>
+      <w:numFmt w:val="decimal"/>
+      <w:lvlText w:val="%9."/>
+      <w:lvlJc w:val="left"/>
+      <w:pPr>
+        <w:tabs>
+          <w:tab w:val="num" w:pos="6480"/>
+        </w:tabs>
+        <w:ind w:left="6480" w:hanging="360"/>
+      </w:pPr>
+    </w:lvl>
+  </w:abstractNum>
+  <w:abstractNum w:abstractNumId="1" w15:restartNumberingAfterBreak="0">
+    <w:nsid w:val="4B3733B6"/>
+    <w:multiLevelType w:val="multilevel"/>
+    <w:tmpl w:val="2B00254E"/>
+    <w:lvl w:ilvl="0">
+      <w:start w:val="1"/>
+      <w:numFmt w:val="bullet"/>
+      <w:lvlText w:val=""/>
+      <w:lvlJc w:val="left"/>
+      <w:pPr>
+        <w:tabs>
+          <w:tab w:val="num" w:pos="720"/>
+        </w:tabs>
+        <w:ind w:left="720" w:hanging="360"/>
+      </w:pPr>
+      <w:rPr>
+        <w:rFonts w:ascii="Symbol" w:hAnsi="Symbol" w:hint="default"/>
+        <w:sz w:val="20"/>
+      </w:rPr>
+    </w:lvl>
+    <w:lvl w:ilvl="1" w:tentative="1">
+      <w:start w:val="1"/>
+      <w:numFmt w:val="bullet"/>
+      <w:lvlText w:val="o"/>
+      <w:lvlJc w:val="left"/>
+      <w:pPr>
+        <w:tabs>
+          <w:tab w:val="num" w:pos="1440"/>
+        </w:tabs>
+        <w:ind w:left="1440" w:hanging="360"/>
+      </w:pPr>
+      <w:rPr>
+        <w:rFonts w:ascii="Courier New" w:hAnsi="Courier New" w:hint="default"/>
+        <w:sz w:val="20"/>
+      </w:rPr>
+    </w:lvl>
+    <w:lvl w:ilvl="2" w:tentative="1">
+      <w:start w:val="1"/>
+      <w:numFmt w:val="bullet"/>
+      <w:lvlText w:val=""/>
+      <w:lvlJc w:val="left"/>
+      <w:pPr>
+        <w:tabs>
+          <w:tab w:val="num" w:pos="2160"/>
+        </w:tabs>
+        <w:ind w:left="2160" w:hanging="360"/>
+      </w:pPr>
+      <w:rPr>
+        <w:rFonts w:ascii="Wingdings" w:hAnsi="Wingdings" w:hint="default"/>
+        <w:sz w:val="20"/>
+      </w:rPr>
+    </w:lvl>
+    <w:lvl w:ilvl="3" w:tentative="1">
+      <w:start w:val="1"/>
+      <w:numFmt w:val="bullet"/>
+      <w:lvlText w:val=""/>
+      <w:lvlJc w:val="left"/>
+      <w:pPr>
+        <w:tabs>
+          <w:tab w:val="num" w:pos="2880"/>
+        </w:tabs>
+        <w:ind w:left="2880" w:hanging="360"/>
+      </w:pPr>
+      <w:rPr>
+        <w:rFonts w:ascii="Wingdings" w:hAnsi="Wingdings" w:hint="default"/>
+        <w:sz w:val="20"/>
+      </w:rPr>
+    </w:lvl>
+    <w:lvl w:ilvl="4" w:tentative="1">
+      <w:start w:val="1"/>
+      <w:numFmt w:val="bullet"/>
+      <w:lvlText w:val=""/>
+      <w:lvlJc w:val="left"/>
+      <w:pPr>
+        <w:tabs>
+          <w:tab w:val="num" w:pos="3600"/>
+        </w:tabs>
+        <w:ind w:left="3600" w:hanging="360"/>
+      </w:pPr>
+      <w:rPr>
+        <w:rFonts w:ascii="Wingdings" w:hAnsi="Wingdings" w:hint="default"/>
+        <w:sz w:val="20"/>
+      </w:rPr>
+    </w:lvl>
+    <w:lvl w:ilvl="5" w:tentative="1">
+      <w:start w:val="1"/>
+      <w:numFmt w:val="bullet"/>
+      <w:lvlText w:val=""/>
+      <w:lvlJc w:val="left"/>
+      <w:pPr>
+        <w:tabs>
+          <w:tab w:val="num" w:pos="4320"/>
+        </w:tabs>
+        <w:ind w:left="4320" w:hanging="360"/>
+      </w:pPr>
+      <w:rPr>
+        <w:rFonts w:ascii="Wingdings" w:hAnsi="Wingdings" w:hint="default"/>
+        <w:sz w:val="20"/>
+      </w:rPr>
+    </w:lvl>
+    <w:lvl w:ilvl="6" w:tentative="1">
+      <w:start w:val="1"/>
+      <w:numFmt w:val="bullet"/>
+      <w:lvlText w:val=""/>
+      <w:lvlJc w:val="left"/>
+      <w:pPr>
+        <w:tabs>
+          <w:tab w:val="num" w:pos="5040"/>
+        </w:tabs>
+        <w:ind w:left="5040" w:hanging="360"/>
+      </w:pPr>
+      <w:rPr>
+        <w:rFonts w:ascii="Wingdings" w:hAnsi="Wingdings" w:hint="default"/>
+        <w:sz w:val="20"/>
+      </w:rPr>
+    </w:lvl>
+    <w:lvl w:ilvl="7" w:tentative="1">
+      <w:start w:val="1"/>
+      <w:numFmt w:val="bullet"/>
+      <w:lvlText w:val=""/>
+      <w:lvlJc w:val="left"/>
+      <w:pPr>
+        <w:tabs>
+          <w:tab w:val="num" w:pos="5760"/>
+        </w:tabs>
+        <w:ind w:left="5760" w:hanging="360"/>
+      </w:pPr>
+      <w:rPr>
+        <w:rFonts w:ascii="Wingdings" w:hAnsi="Wingdings" w:hint="default"/>
+        <w:sz w:val="20"/>
+      </w:rPr>
+    </w:lvl>
+    <w:lvl w:ilvl="8" w:tentative="1">
+      <w:start w:val="1"/>
+      <w:numFmt w:val="bullet"/>
+      <w:lvlText w:val=""/>
+      <w:lvlJc w:val="left"/>
+      <w:pPr>
+        <w:tabs>
+          <w:tab w:val="num" w:pos="6480"/>
+        </w:tabs>
+        <w:ind w:left="6480" w:hanging="360"/>
+      </w:pPr>
+      <w:rPr>
+        <w:rFonts w:ascii="Wingdings" w:hAnsi="Wingdings" w:hint="default"/>
+        <w:sz w:val="20"/>
+      </w:rPr>
+    </w:lvl>
+  </w:abstractNum>
+  <w:num w:numId="1">
+    <w:abstractNumId w:val="0"/>
+  </w:num>
+  <w:num w:numId="2">
+    <w:abstractNumId w:val="1"/>
+  </w:num>
+</w:numbering>
 </file>
 
 <file path=word/styles.xml><?xml version="1.0" encoding="utf-8"?>
@@ -2006,6 +3695,67 @@
   <w:style w:type="paragraph" w:default="1" w:styleId="Normal">
     <w:name w:val="Normal"/>
     <w:qFormat/>
+    <w:rsid w:val="00C6795F"/>
+  </w:style>
+  <w:style w:type="paragraph" w:styleId="Heading2">
+    <w:name w:val="heading 2"/>
+    <w:basedOn w:val="Normal"/>
+    <w:link w:val="Heading2Char"/>
+    <w:uiPriority w:val="9"/>
+    <w:qFormat/>
+    <w:rsid w:val="007B5957"/>
+    <w:pPr>
+      <w:spacing w:before="100" w:beforeAutospacing="1" w:after="100" w:afterAutospacing="1" w:line="240" w:lineRule="auto"/>
+      <w:outlineLvl w:val="1"/>
+    </w:pPr>
+    <w:rPr>
+      <w:rFonts w:ascii="Times New Roman" w:eastAsia="Times New Roman" w:hAnsi="Times New Roman" w:cs="Times New Roman"/>
+      <w:b/>
+      <w:bCs/>
+      <w:sz w:val="36"/>
+      <w:szCs w:val="36"/>
+      <w:lang w:val="en-US"/>
+    </w:rPr>
+  </w:style>
+  <w:style w:type="paragraph" w:styleId="Heading3">
+    <w:name w:val="heading 3"/>
+    <w:basedOn w:val="Normal"/>
+    <w:link w:val="Heading3Char"/>
+    <w:uiPriority w:val="9"/>
+    <w:qFormat/>
+    <w:rsid w:val="007B5957"/>
+    <w:pPr>
+      <w:spacing w:before="100" w:beforeAutospacing="1" w:after="100" w:afterAutospacing="1" w:line="240" w:lineRule="auto"/>
+      <w:outlineLvl w:val="2"/>
+    </w:pPr>
+    <w:rPr>
+      <w:rFonts w:ascii="Times New Roman" w:eastAsia="Times New Roman" w:hAnsi="Times New Roman" w:cs="Times New Roman"/>
+      <w:b/>
+      <w:bCs/>
+      <w:sz w:val="27"/>
+      <w:szCs w:val="27"/>
+      <w:lang w:val="en-US"/>
+    </w:rPr>
+  </w:style>
+  <w:style w:type="paragraph" w:styleId="Heading4">
+    <w:name w:val="heading 4"/>
+    <w:basedOn w:val="Normal"/>
+    <w:link w:val="Heading4Char"/>
+    <w:uiPriority w:val="9"/>
+    <w:qFormat/>
+    <w:rsid w:val="007B5957"/>
+    <w:pPr>
+      <w:spacing w:before="100" w:beforeAutospacing="1" w:after="100" w:afterAutospacing="1" w:line="240" w:lineRule="auto"/>
+      <w:outlineLvl w:val="3"/>
+    </w:pPr>
+    <w:rPr>
+      <w:rFonts w:ascii="Times New Roman" w:eastAsia="Times New Roman" w:hAnsi="Times New Roman" w:cs="Times New Roman"/>
+      <w:b/>
+      <w:bCs/>
+      <w:sz w:val="24"/>
+      <w:szCs w:val="24"/>
+      <w:lang w:val="en-US"/>
+    </w:rPr>
   </w:style>
   <w:style w:type="character" w:default="1" w:styleId="DefaultParagraphFont">
     <w:name w:val="Default Paragraph Font"/>
@@ -2056,6 +3806,68 @@
       <w:rFonts w:ascii="Courier New" w:eastAsia="Times New Roman" w:hAnsi="Courier New" w:cs="Courier New"/>
       <w:sz w:val="20"/>
       <w:szCs w:val="20"/>
+    </w:rPr>
+  </w:style>
+  <w:style w:type="character" w:customStyle="1" w:styleId="Heading2Char">
+    <w:name w:val="Heading 2 Char"/>
+    <w:basedOn w:val="DefaultParagraphFont"/>
+    <w:link w:val="Heading2"/>
+    <w:uiPriority w:val="9"/>
+    <w:rsid w:val="007B5957"/>
+    <w:rPr>
+      <w:rFonts w:ascii="Times New Roman" w:eastAsia="Times New Roman" w:hAnsi="Times New Roman" w:cs="Times New Roman"/>
+      <w:b/>
+      <w:bCs/>
+      <w:sz w:val="36"/>
+      <w:szCs w:val="36"/>
+      <w:lang w:val="en-US"/>
+    </w:rPr>
+  </w:style>
+  <w:style w:type="character" w:customStyle="1" w:styleId="Heading3Char">
+    <w:name w:val="Heading 3 Char"/>
+    <w:basedOn w:val="DefaultParagraphFont"/>
+    <w:link w:val="Heading3"/>
+    <w:uiPriority w:val="9"/>
+    <w:rsid w:val="007B5957"/>
+    <w:rPr>
+      <w:rFonts w:ascii="Times New Roman" w:eastAsia="Times New Roman" w:hAnsi="Times New Roman" w:cs="Times New Roman"/>
+      <w:b/>
+      <w:bCs/>
+      <w:sz w:val="27"/>
+      <w:szCs w:val="27"/>
+      <w:lang w:val="en-US"/>
+    </w:rPr>
+  </w:style>
+  <w:style w:type="character" w:customStyle="1" w:styleId="Heading4Char">
+    <w:name w:val="Heading 4 Char"/>
+    <w:basedOn w:val="DefaultParagraphFont"/>
+    <w:link w:val="Heading4"/>
+    <w:uiPriority w:val="9"/>
+    <w:rsid w:val="007B5957"/>
+    <w:rPr>
+      <w:rFonts w:ascii="Times New Roman" w:eastAsia="Times New Roman" w:hAnsi="Times New Roman" w:cs="Times New Roman"/>
+      <w:b/>
+      <w:bCs/>
+      <w:sz w:val="24"/>
+      <w:szCs w:val="24"/>
+      <w:lang w:val="en-US"/>
+    </w:rPr>
+  </w:style>
+  <w:style w:type="paragraph" w:styleId="NormalWeb">
+    <w:name w:val="Normal (Web)"/>
+    <w:basedOn w:val="Normal"/>
+    <w:uiPriority w:val="99"/>
+    <w:semiHidden/>
+    <w:unhideWhenUsed/>
+    <w:rsid w:val="007B5957"/>
+    <w:pPr>
+      <w:spacing w:before="100" w:beforeAutospacing="1" w:after="100" w:afterAutospacing="1" w:line="240" w:lineRule="auto"/>
+    </w:pPr>
+    <w:rPr>
+      <w:rFonts w:ascii="Times New Roman" w:eastAsia="Times New Roman" w:hAnsi="Times New Roman" w:cs="Times New Roman"/>
+      <w:sz w:val="24"/>
+      <w:szCs w:val="24"/>
+      <w:lang w:val="en-US"/>
     </w:rPr>
   </w:style>
 </w:styles>

</xml_diff>

<commit_message>
improving code so that leds correespond to moisture %
</commit_message>
<xml_diff>
--- a/report.docx
+++ b/report.docx
@@ -5,6 +5,861 @@
     <w:p>
       <w:pPr>
         <w:spacing w:before="100" w:beforeAutospacing="1" w:after="100" w:afterAutospacing="1" w:line="240" w:lineRule="auto"/>
+        <w:ind w:left="142"/>
+        <w:jc w:val="center"/>
+        <w:outlineLvl w:val="1"/>
+      </w:pPr>
+      <w:r>
+        <w:rPr>
+          <w:noProof/>
+        </w:rPr>
+        <w:drawing>
+          <wp:anchor distT="0" distB="0" distL="0" distR="0" simplePos="0" relativeHeight="251659264" behindDoc="1" locked="0" layoutInCell="1" allowOverlap="1" wp14:anchorId="1BC1E896" wp14:editId="79047391">
+            <wp:simplePos x="0" y="0"/>
+            <wp:positionH relativeFrom="page">
+              <wp:posOffset>3378559</wp:posOffset>
+            </wp:positionH>
+            <wp:positionV relativeFrom="paragraph">
+              <wp:posOffset>134372</wp:posOffset>
+            </wp:positionV>
+            <wp:extent cx="1868805" cy="1380490"/>
+            <wp:effectExtent l="0" t="0" r="0" b="0"/>
+            <wp:wrapTight wrapText="bothSides">
+              <wp:wrapPolygon edited="0">
+                <wp:start x="0" y="0"/>
+                <wp:lineTo x="0" y="21163"/>
+                <wp:lineTo x="21358" y="21163"/>
+                <wp:lineTo x="21358" y="0"/>
+                <wp:lineTo x="0" y="0"/>
+              </wp:wrapPolygon>
+            </wp:wrapTight>
+            <wp:docPr id="2" name="image1.jpeg"/>
+            <wp:cNvGraphicFramePr>
+              <a:graphicFrameLocks xmlns:a="http://schemas.openxmlformats.org/drawingml/2006/main" noChangeAspect="1"/>
+            </wp:cNvGraphicFramePr>
+            <a:graphic xmlns:a="http://schemas.openxmlformats.org/drawingml/2006/main">
+              <a:graphicData uri="http://schemas.openxmlformats.org/drawingml/2006/picture">
+                <pic:pic xmlns:pic="http://schemas.openxmlformats.org/drawingml/2006/picture">
+                  <pic:nvPicPr>
+                    <pic:cNvPr id="2" name="image1.jpeg"/>
+                    <pic:cNvPicPr/>
+                  </pic:nvPicPr>
+                  <pic:blipFill>
+                    <a:blip r:embed="rId5" cstate="print"/>
+                    <a:stretch>
+                      <a:fillRect/>
+                    </a:stretch>
+                  </pic:blipFill>
+                  <pic:spPr>
+                    <a:xfrm>
+                      <a:off x="0" y="0"/>
+                      <a:ext cx="1868805" cy="1380490"/>
+                    </a:xfrm>
+                    <a:prstGeom prst="rect">
+                      <a:avLst/>
+                    </a:prstGeom>
+                  </pic:spPr>
+                </pic:pic>
+              </a:graphicData>
+            </a:graphic>
+            <wp14:sizeRelH relativeFrom="margin">
+              <wp14:pctWidth>0</wp14:pctWidth>
+            </wp14:sizeRelH>
+            <wp14:sizeRelV relativeFrom="margin">
+              <wp14:pctHeight>0</wp14:pctHeight>
+            </wp14:sizeRelV>
+          </wp:anchor>
+        </w:drawing>
+      </w:r>
+    </w:p>
+    <w:p>
+      <w:pPr>
+        <w:pStyle w:val="BodyText"/>
+        <w:spacing w:before="88" w:line="372" w:lineRule="auto"/>
+        <w:ind w:right="119"/>
+        <w:jc w:val="center"/>
+      </w:pPr>
+    </w:p>
+    <w:p>
+      <w:pPr>
+        <w:pStyle w:val="BodyText"/>
+        <w:spacing w:before="88" w:line="372" w:lineRule="auto"/>
+        <w:ind w:right="119"/>
+        <w:jc w:val="center"/>
+      </w:pPr>
+    </w:p>
+    <w:p>
+      <w:pPr>
+        <w:pStyle w:val="BodyText"/>
+        <w:spacing w:before="88" w:line="372" w:lineRule="auto"/>
+        <w:ind w:right="119"/>
+        <w:jc w:val="center"/>
+      </w:pPr>
+    </w:p>
+    <w:p>
+      <w:pPr>
+        <w:pStyle w:val="BodyText"/>
+        <w:spacing w:before="88" w:line="372" w:lineRule="auto"/>
+        <w:ind w:left="0" w:right="119"/>
+        <w:jc w:val="center"/>
+        <w:rPr>
+          <w:b/>
+        </w:rPr>
+      </w:pPr>
+    </w:p>
+    <w:p>
+      <w:pPr>
+        <w:pStyle w:val="BodyText"/>
+        <w:spacing w:before="88" w:line="372" w:lineRule="auto"/>
+        <w:ind w:right="119"/>
+        <w:jc w:val="center"/>
+        <w:rPr>
+          <w:b/>
+        </w:rPr>
+      </w:pPr>
+      <w:r>
+        <w:rPr>
+          <w:b/>
+        </w:rPr>
+        <w:t>MAKERERE UNIVERSITY</w:t>
+      </w:r>
+    </w:p>
+    <w:p>
+      <w:pPr>
+        <w:pStyle w:val="BodyText"/>
+        <w:spacing w:before="88" w:line="372" w:lineRule="auto"/>
+        <w:ind w:left="0" w:right="119"/>
+        <w:jc w:val="center"/>
+        <w:rPr>
+          <w:b/>
+        </w:rPr>
+      </w:pPr>
+      <w:r>
+        <w:rPr>
+          <w:b/>
+        </w:rPr>
+        <w:t>COLLEGE OF COMPUTING AND INFORMATION SCIENCE</w:t>
+      </w:r>
+    </w:p>
+    <w:p>
+      <w:pPr>
+        <w:pStyle w:val="BodyText"/>
+        <w:spacing w:before="88" w:line="372" w:lineRule="auto"/>
+        <w:ind w:right="119"/>
+        <w:jc w:val="center"/>
+        <w:rPr>
+          <w:b/>
+        </w:rPr>
+      </w:pPr>
+      <w:r>
+        <w:rPr>
+          <w:b/>
+        </w:rPr>
+        <w:t>SCHOOL OF COMPUTING AND INFORMATION TECHNOLOGY</w:t>
+      </w:r>
+    </w:p>
+    <w:p>
+      <w:pPr>
+        <w:pStyle w:val="BodyText"/>
+        <w:spacing w:before="88" w:line="372" w:lineRule="auto"/>
+        <w:ind w:right="119"/>
+        <w:jc w:val="center"/>
+        <w:rPr>
+          <w:b/>
+        </w:rPr>
+      </w:pPr>
+      <w:r>
+        <w:rPr>
+          <w:b/>
+        </w:rPr>
+        <w:t>DEPARTMENT OF COMPUTER SCIENCE</w:t>
+      </w:r>
+    </w:p>
+    <w:p>
+      <w:pPr>
+        <w:pStyle w:val="BodyText"/>
+        <w:spacing w:before="88" w:line="372" w:lineRule="auto"/>
+        <w:ind w:right="119"/>
+        <w:jc w:val="center"/>
+        <w:rPr>
+          <w:b/>
+        </w:rPr>
+      </w:pPr>
+      <w:r>
+        <w:rPr>
+          <w:b/>
+        </w:rPr>
+        <w:t>COURSE:</w:t>
+      </w:r>
+      <w:r>
+        <w:rPr>
+          <w:b/>
+        </w:rPr>
+        <w:t xml:space="preserve"> </w:t>
+      </w:r>
+      <w:r>
+        <w:rPr>
+          <w:b/>
+        </w:rPr>
+        <w:t>CSC 2118 Embedded and Real-time Systems</w:t>
+      </w:r>
+    </w:p>
+    <w:p>
+      <w:pPr>
+        <w:pStyle w:val="BodyText"/>
+        <w:spacing w:before="88" w:line="372" w:lineRule="auto"/>
+        <w:ind w:right="119"/>
+        <w:jc w:val="center"/>
+        <w:rPr>
+          <w:b/>
+        </w:rPr>
+      </w:pPr>
+      <w:r>
+        <w:rPr>
+          <w:b/>
+        </w:rPr>
+        <w:t xml:space="preserve">LECTURE: Dr. </w:t>
+      </w:r>
+      <w:r>
+        <w:rPr>
+          <w:b/>
+        </w:rPr>
+        <w:t xml:space="preserve">Mary </w:t>
+      </w:r>
+      <w:proofErr w:type="spellStart"/>
+      <w:r>
+        <w:rPr>
+          <w:b/>
+        </w:rPr>
+        <w:t>Nsabagwa</w:t>
+      </w:r>
+      <w:proofErr w:type="spellEnd"/>
+    </w:p>
+    <w:p>
+      <w:pPr>
+        <w:pStyle w:val="BodyText"/>
+        <w:spacing w:before="88" w:line="372" w:lineRule="auto"/>
+        <w:ind w:right="119"/>
+        <w:jc w:val="center"/>
+        <w:rPr>
+          <w:b/>
+        </w:rPr>
+      </w:pPr>
+      <w:r>
+        <w:rPr>
+          <w:b/>
+        </w:rPr>
+        <w:t>ORGANISED BY:</w:t>
+      </w:r>
+      <w:r>
+        <w:rPr>
+          <w:b/>
+        </w:rPr>
+        <w:t xml:space="preserve"> group Q</w:t>
+      </w:r>
+    </w:p>
+    <w:p>
+      <w:pPr>
+        <w:pStyle w:val="BodyText"/>
+        <w:spacing w:before="88" w:line="372" w:lineRule="auto"/>
+        <w:ind w:right="119"/>
+        <w:jc w:val="center"/>
+        <w:rPr>
+          <w:b/>
+        </w:rPr>
+      </w:pPr>
+    </w:p>
+    <w:tbl>
+      <w:tblPr>
+        <w:tblStyle w:val="TableGrid"/>
+        <w:tblW w:w="0" w:type="auto"/>
+        <w:tblInd w:w="817" w:type="dxa"/>
+        <w:tblLook w:val="04A0" w:firstRow="1" w:lastRow="0" w:firstColumn="1" w:lastColumn="0" w:noHBand="0" w:noVBand="1"/>
+      </w:tblPr>
+      <w:tblGrid>
+        <w:gridCol w:w="2761"/>
+        <w:gridCol w:w="2213"/>
+        <w:gridCol w:w="3225"/>
+      </w:tblGrid>
+      <w:tr>
+        <w:tc>
+          <w:tcPr>
+            <w:tcW w:w="2761" w:type="dxa"/>
+            <w:shd w:val="clear" w:color="auto" w:fill="538135" w:themeFill="accent6" w:themeFillShade="BF"/>
+          </w:tcPr>
+          <w:p>
+            <w:pPr>
+              <w:pStyle w:val="BodyText"/>
+              <w:spacing w:before="88" w:line="372" w:lineRule="auto"/>
+              <w:ind w:left="0" w:right="119"/>
+              <w:jc w:val="center"/>
+              <w:rPr>
+                <w:b/>
+                <w:color w:val="FFFFFF" w:themeColor="background1"/>
+              </w:rPr>
+            </w:pPr>
+            <w:r>
+              <w:rPr>
+                <w:b/>
+                <w:color w:val="FFFFFF" w:themeColor="background1"/>
+              </w:rPr>
+              <w:t>NAME</w:t>
+            </w:r>
+          </w:p>
+        </w:tc>
+        <w:tc>
+          <w:tcPr>
+            <w:tcW w:w="2213" w:type="dxa"/>
+            <w:shd w:val="clear" w:color="auto" w:fill="538135" w:themeFill="accent6" w:themeFillShade="BF"/>
+          </w:tcPr>
+          <w:p>
+            <w:pPr>
+              <w:pStyle w:val="BodyText"/>
+              <w:spacing w:before="88" w:line="372" w:lineRule="auto"/>
+              <w:ind w:left="0" w:right="119"/>
+              <w:jc w:val="center"/>
+              <w:rPr>
+                <w:b/>
+                <w:color w:val="FFFFFF" w:themeColor="background1"/>
+              </w:rPr>
+            </w:pPr>
+            <w:r>
+              <w:rPr>
+                <w:b/>
+                <w:color w:val="FFFFFF" w:themeColor="background1"/>
+              </w:rPr>
+              <w:t>STUDENT NO.</w:t>
+            </w:r>
+          </w:p>
+        </w:tc>
+        <w:tc>
+          <w:tcPr>
+            <w:tcW w:w="3225" w:type="dxa"/>
+            <w:shd w:val="clear" w:color="auto" w:fill="538135" w:themeFill="accent6" w:themeFillShade="BF"/>
+          </w:tcPr>
+          <w:p>
+            <w:pPr>
+              <w:pStyle w:val="BodyText"/>
+              <w:spacing w:before="88" w:line="372" w:lineRule="auto"/>
+              <w:ind w:left="0" w:right="119"/>
+              <w:jc w:val="center"/>
+              <w:rPr>
+                <w:b/>
+                <w:color w:val="FFFFFF" w:themeColor="background1"/>
+                <w:sz w:val="28"/>
+                <w:szCs w:val="28"/>
+              </w:rPr>
+            </w:pPr>
+            <w:r>
+              <w:rPr>
+                <w:b/>
+                <w:color w:val="FFFFFF" w:themeColor="background1"/>
+                <w:sz w:val="28"/>
+                <w:szCs w:val="28"/>
+              </w:rPr>
+              <w:t>REGISTRATION NO.</w:t>
+            </w:r>
+          </w:p>
+        </w:tc>
+      </w:tr>
+      <w:tr>
+        <w:tc>
+          <w:tcPr>
+            <w:tcW w:w="2761" w:type="dxa"/>
+          </w:tcPr>
+          <w:p>
+            <w:pPr>
+              <w:pStyle w:val="BodyText"/>
+              <w:spacing w:before="88" w:line="372" w:lineRule="auto"/>
+              <w:ind w:left="0" w:right="119"/>
+              <w:jc w:val="center"/>
+              <w:rPr>
+                <w:sz w:val="27"/>
+                <w:szCs w:val="27"/>
+              </w:rPr>
+            </w:pPr>
+            <w:proofErr w:type="spellStart"/>
+            <w:r>
+              <w:rPr>
+                <w:sz w:val="27"/>
+                <w:szCs w:val="27"/>
+              </w:rPr>
+              <w:t>Mwizerwa</w:t>
+            </w:r>
+            <w:proofErr w:type="spellEnd"/>
+            <w:r>
+              <w:rPr>
+                <w:sz w:val="27"/>
+                <w:szCs w:val="27"/>
+              </w:rPr>
+              <w:t xml:space="preserve"> Timothy</w:t>
+            </w:r>
+          </w:p>
+        </w:tc>
+        <w:tc>
+          <w:tcPr>
+            <w:tcW w:w="2213" w:type="dxa"/>
+          </w:tcPr>
+          <w:p>
+            <w:pPr>
+              <w:pStyle w:val="BodyText"/>
+              <w:spacing w:before="88" w:line="372" w:lineRule="auto"/>
+              <w:ind w:left="0" w:right="119"/>
+              <w:jc w:val="center"/>
+              <w:rPr>
+                <w:b/>
+              </w:rPr>
+            </w:pPr>
+            <w:r>
+              <w:rPr>
+                <w:b/>
+                <w:sz w:val="28"/>
+                <w:szCs w:val="28"/>
+              </w:rPr>
+              <w:t>2400724330</w:t>
+            </w:r>
+          </w:p>
+        </w:tc>
+        <w:tc>
+          <w:tcPr>
+            <w:tcW w:w="3225" w:type="dxa"/>
+          </w:tcPr>
+          <w:p>
+            <w:pPr>
+              <w:pStyle w:val="BodyText"/>
+              <w:spacing w:before="88" w:line="360" w:lineRule="auto"/>
+              <w:ind w:left="0" w:right="119"/>
+              <w:jc w:val="center"/>
+              <w:rPr>
+                <w:b/>
+                <w:sz w:val="28"/>
+                <w:szCs w:val="28"/>
+              </w:rPr>
+            </w:pPr>
+            <w:r>
+              <w:rPr>
+                <w:b/>
+                <w:sz w:val="28"/>
+                <w:szCs w:val="28"/>
+              </w:rPr>
+              <w:t>24/U/24330/PS</w:t>
+            </w:r>
+          </w:p>
+        </w:tc>
+      </w:tr>
+      <w:tr>
+        <w:trPr>
+          <w:trHeight w:val="473"/>
+        </w:trPr>
+        <w:tc>
+          <w:tcPr>
+            <w:tcW w:w="2761" w:type="dxa"/>
+          </w:tcPr>
+          <w:p>
+            <w:pPr>
+              <w:pStyle w:val="Default"/>
+              <w:jc w:val="center"/>
+            </w:pPr>
+          </w:p>
+          <w:p>
+            <w:pPr>
+              <w:pStyle w:val="BodyText"/>
+              <w:spacing w:before="88"/>
+              <w:ind w:left="0" w:right="119"/>
+              <w:jc w:val="center"/>
+              <w:rPr>
+                <w:b/>
+              </w:rPr>
+            </w:pPr>
+            <w:proofErr w:type="spellStart"/>
+            <w:r>
+              <w:rPr>
+                <w:color w:val="010202"/>
+                <w:sz w:val="27"/>
+                <w:szCs w:val="27"/>
+              </w:rPr>
+              <w:t>Kinda</w:t>
+            </w:r>
+            <w:proofErr w:type="spellEnd"/>
+            <w:r>
+              <w:rPr>
+                <w:color w:val="010202"/>
+                <w:sz w:val="27"/>
+                <w:szCs w:val="27"/>
+              </w:rPr>
+              <w:t xml:space="preserve"> Kelsey </w:t>
+            </w:r>
+            <w:proofErr w:type="spellStart"/>
+            <w:r>
+              <w:rPr>
+                <w:color w:val="010202"/>
+                <w:sz w:val="27"/>
+                <w:szCs w:val="27"/>
+              </w:rPr>
+              <w:t>Naluwafu</w:t>
+            </w:r>
+            <w:proofErr w:type="spellEnd"/>
+          </w:p>
+        </w:tc>
+        <w:tc>
+          <w:tcPr>
+            <w:tcW w:w="2213" w:type="dxa"/>
+          </w:tcPr>
+          <w:p>
+            <w:pPr>
+              <w:pStyle w:val="BodyText"/>
+              <w:spacing w:before="88" w:line="372" w:lineRule="auto"/>
+              <w:ind w:left="0" w:right="119"/>
+              <w:jc w:val="center"/>
+              <w:rPr>
+                <w:b/>
+                <w:sz w:val="28"/>
+                <w:szCs w:val="28"/>
+              </w:rPr>
+            </w:pPr>
+            <w:r>
+              <w:rPr>
+                <w:b/>
+                <w:sz w:val="28"/>
+                <w:szCs w:val="28"/>
+              </w:rPr>
+              <w:t>2400705862</w:t>
+            </w:r>
+          </w:p>
+        </w:tc>
+        <w:tc>
+          <w:tcPr>
+            <w:tcW w:w="3225" w:type="dxa"/>
+          </w:tcPr>
+          <w:p>
+            <w:pPr>
+              <w:pStyle w:val="BodyText"/>
+              <w:spacing w:before="88"/>
+              <w:ind w:left="0" w:right="119"/>
+              <w:jc w:val="center"/>
+              <w:rPr>
+                <w:b/>
+                <w:sz w:val="28"/>
+                <w:szCs w:val="28"/>
+              </w:rPr>
+            </w:pPr>
+            <w:r>
+              <w:rPr>
+                <w:b/>
+                <w:sz w:val="28"/>
+                <w:szCs w:val="28"/>
+              </w:rPr>
+              <w:t>24U/05862/PS</w:t>
+            </w:r>
+          </w:p>
+        </w:tc>
+      </w:tr>
+      <w:tr>
+        <w:tc>
+          <w:tcPr>
+            <w:tcW w:w="2761" w:type="dxa"/>
+          </w:tcPr>
+          <w:p>
+            <w:pPr>
+              <w:pStyle w:val="Default"/>
+              <w:jc w:val="center"/>
+            </w:pPr>
+          </w:p>
+          <w:p>
+            <w:pPr>
+              <w:pStyle w:val="BodyText"/>
+              <w:spacing w:before="88"/>
+              <w:ind w:left="0" w:right="119"/>
+              <w:jc w:val="center"/>
+              <w:rPr>
+                <w:b/>
+              </w:rPr>
+            </w:pPr>
+            <w:proofErr w:type="spellStart"/>
+            <w:r>
+              <w:rPr>
+                <w:color w:val="010202"/>
+                <w:sz w:val="27"/>
+                <w:szCs w:val="27"/>
+              </w:rPr>
+              <w:t>Aroba</w:t>
+            </w:r>
+            <w:proofErr w:type="spellEnd"/>
+            <w:r>
+              <w:rPr>
+                <w:color w:val="010202"/>
+                <w:sz w:val="27"/>
+                <w:szCs w:val="27"/>
+              </w:rPr>
+              <w:t xml:space="preserve"> Joseph</w:t>
+            </w:r>
+          </w:p>
+        </w:tc>
+        <w:tc>
+          <w:tcPr>
+            <w:tcW w:w="2213" w:type="dxa"/>
+          </w:tcPr>
+          <w:p>
+            <w:pPr>
+              <w:pStyle w:val="BodyText"/>
+              <w:spacing w:before="88" w:line="372" w:lineRule="auto"/>
+              <w:ind w:left="0" w:right="119"/>
+              <w:jc w:val="center"/>
+              <w:rPr>
+                <w:b/>
+                <w:sz w:val="28"/>
+                <w:szCs w:val="28"/>
+              </w:rPr>
+            </w:pPr>
+            <w:r>
+              <w:rPr>
+                <w:b/>
+                <w:sz w:val="28"/>
+                <w:szCs w:val="28"/>
+              </w:rPr>
+              <w:t>2400703646</w:t>
+            </w:r>
+          </w:p>
+        </w:tc>
+        <w:tc>
+          <w:tcPr>
+            <w:tcW w:w="3225" w:type="dxa"/>
+          </w:tcPr>
+          <w:p>
+            <w:pPr>
+              <w:pStyle w:val="BodyText"/>
+              <w:spacing w:before="88"/>
+              <w:ind w:left="0" w:right="119"/>
+              <w:jc w:val="center"/>
+              <w:rPr>
+                <w:b/>
+                <w:sz w:val="28"/>
+                <w:szCs w:val="28"/>
+              </w:rPr>
+            </w:pPr>
+            <w:r>
+              <w:rPr>
+                <w:b/>
+                <w:sz w:val="28"/>
+                <w:szCs w:val="28"/>
+              </w:rPr>
+              <w:t>24/U/03646/EVE</w:t>
+            </w:r>
+          </w:p>
+        </w:tc>
+      </w:tr>
+      <w:tr>
+        <w:tc>
+          <w:tcPr>
+            <w:tcW w:w="2761" w:type="dxa"/>
+          </w:tcPr>
+          <w:p>
+            <w:pPr>
+              <w:pStyle w:val="Default"/>
+              <w:jc w:val="center"/>
+            </w:pPr>
+          </w:p>
+          <w:p>
+            <w:pPr>
+              <w:pStyle w:val="BodyText"/>
+              <w:spacing w:before="88"/>
+              <w:ind w:left="0" w:right="119"/>
+              <w:jc w:val="center"/>
+              <w:rPr>
+                <w:b/>
+              </w:rPr>
+            </w:pPr>
+            <w:r>
+              <w:rPr>
+                <w:color w:val="010202"/>
+                <w:sz w:val="27"/>
+                <w:szCs w:val="27"/>
+              </w:rPr>
+              <w:t xml:space="preserve">Kato Adrian </w:t>
+            </w:r>
+            <w:proofErr w:type="spellStart"/>
+            <w:r>
+              <w:rPr>
+                <w:color w:val="010202"/>
+                <w:sz w:val="27"/>
+                <w:szCs w:val="27"/>
+              </w:rPr>
+              <w:t>Mugerwa</w:t>
+            </w:r>
+            <w:proofErr w:type="spellEnd"/>
+          </w:p>
+        </w:tc>
+        <w:tc>
+          <w:tcPr>
+            <w:tcW w:w="2213" w:type="dxa"/>
+          </w:tcPr>
+          <w:p>
+            <w:pPr>
+              <w:pStyle w:val="BodyText"/>
+              <w:spacing w:before="88" w:line="372" w:lineRule="auto"/>
+              <w:ind w:left="0" w:right="119"/>
+              <w:jc w:val="center"/>
+              <w:rPr>
+                <w:b/>
+                <w:sz w:val="28"/>
+                <w:szCs w:val="28"/>
+              </w:rPr>
+            </w:pPr>
+            <w:r>
+              <w:rPr>
+                <w:b/>
+                <w:sz w:val="28"/>
+                <w:szCs w:val="28"/>
+              </w:rPr>
+              <w:t>2400725909</w:t>
+            </w:r>
+          </w:p>
+        </w:tc>
+        <w:tc>
+          <w:tcPr>
+            <w:tcW w:w="3225" w:type="dxa"/>
+          </w:tcPr>
+          <w:p>
+            <w:pPr>
+              <w:pStyle w:val="BodyText"/>
+              <w:spacing w:before="88"/>
+              <w:ind w:left="0" w:right="119"/>
+              <w:jc w:val="center"/>
+              <w:rPr>
+                <w:b/>
+                <w:sz w:val="28"/>
+                <w:szCs w:val="28"/>
+              </w:rPr>
+            </w:pPr>
+            <w:r>
+              <w:rPr>
+                <w:b/>
+                <w:sz w:val="28"/>
+                <w:szCs w:val="28"/>
+              </w:rPr>
+              <w:t>24/U/25909/PS</w:t>
+            </w:r>
+          </w:p>
+        </w:tc>
+      </w:tr>
+      <w:tr>
+        <w:tc>
+          <w:tcPr>
+            <w:tcW w:w="2761" w:type="dxa"/>
+          </w:tcPr>
+          <w:p>
+            <w:pPr>
+              <w:pStyle w:val="Default"/>
+              <w:jc w:val="center"/>
+            </w:pPr>
+          </w:p>
+          <w:p>
+            <w:pPr>
+              <w:pStyle w:val="BodyText"/>
+              <w:spacing w:before="88"/>
+              <w:ind w:left="0" w:right="119"/>
+              <w:jc w:val="center"/>
+              <w:rPr>
+                <w:b/>
+              </w:rPr>
+            </w:pPr>
+            <w:proofErr w:type="spellStart"/>
+            <w:r>
+              <w:rPr>
+                <w:color w:val="010202"/>
+                <w:sz w:val="27"/>
+                <w:szCs w:val="27"/>
+              </w:rPr>
+              <w:t>Kisakye</w:t>
+            </w:r>
+            <w:proofErr w:type="spellEnd"/>
+            <w:r>
+              <w:rPr>
+                <w:color w:val="010202"/>
+                <w:sz w:val="27"/>
+                <w:szCs w:val="27"/>
+              </w:rPr>
+              <w:t xml:space="preserve"> Rita</w:t>
+            </w:r>
+          </w:p>
+        </w:tc>
+        <w:tc>
+          <w:tcPr>
+            <w:tcW w:w="2213" w:type="dxa"/>
+          </w:tcPr>
+          <w:p>
+            <w:pPr>
+              <w:pStyle w:val="BodyText"/>
+              <w:spacing w:before="88" w:line="372" w:lineRule="auto"/>
+              <w:ind w:left="0" w:right="119"/>
+              <w:jc w:val="center"/>
+              <w:rPr>
+                <w:b/>
+                <w:sz w:val="28"/>
+                <w:szCs w:val="28"/>
+              </w:rPr>
+            </w:pPr>
+            <w:r>
+              <w:rPr>
+                <w:b/>
+                <w:sz w:val="28"/>
+                <w:szCs w:val="28"/>
+              </w:rPr>
+              <w:t>2400700571</w:t>
+            </w:r>
+          </w:p>
+        </w:tc>
+        <w:tc>
+          <w:tcPr>
+            <w:tcW w:w="3225" w:type="dxa"/>
+          </w:tcPr>
+          <w:p>
+            <w:pPr>
+              <w:pStyle w:val="BodyText"/>
+              <w:spacing w:before="88"/>
+              <w:ind w:left="0" w:right="119"/>
+              <w:jc w:val="center"/>
+              <w:rPr>
+                <w:b/>
+                <w:sz w:val="28"/>
+                <w:szCs w:val="28"/>
+              </w:rPr>
+            </w:pPr>
+            <w:r>
+              <w:rPr>
+                <w:b/>
+                <w:sz w:val="28"/>
+                <w:szCs w:val="28"/>
+              </w:rPr>
+              <w:t>24/U/0571</w:t>
+            </w:r>
+          </w:p>
+        </w:tc>
+      </w:tr>
+    </w:tbl>
+    <w:p>
+      <w:pPr>
+        <w:pStyle w:val="BodyText"/>
+        <w:spacing w:before="88" w:line="372" w:lineRule="auto"/>
+        <w:ind w:left="0" w:right="95"/>
+        <w:jc w:val="center"/>
+        <w:rPr>
+          <w:b/>
+        </w:rPr>
+      </w:pPr>
+    </w:p>
+    <w:p>
+      <w:pPr>
+        <w:pStyle w:val="BodyText"/>
+        <w:spacing w:before="88" w:line="372" w:lineRule="auto"/>
+        <w:ind w:right="119"/>
+        <w:jc w:val="center"/>
+      </w:pPr>
+    </w:p>
+    <w:p>
+      <w:pPr>
+        <w:spacing w:before="100" w:beforeAutospacing="1" w:after="100" w:afterAutospacing="1" w:line="240" w:lineRule="auto"/>
+        <w:jc w:val="center"/>
         <w:outlineLvl w:val="1"/>
         <w:rPr>
           <w:rFonts w:ascii="Times New Roman" w:eastAsia="Times New Roman" w:hAnsi="Times New Roman" w:cs="Times New Roman"/>
@@ -16,7 +871,11 @@
           <w:lang w:val="en-US"/>
         </w:rPr>
       </w:pPr>
-      <w:r>
+    </w:p>
+    <w:p>
+      <w:pPr>
+        <w:spacing w:before="100" w:beforeAutospacing="1" w:after="100" w:afterAutospacing="1" w:line="240" w:lineRule="auto"/>
+        <w:outlineLvl w:val="1"/>
         <w:rPr>
           <w:rFonts w:ascii="Times New Roman" w:eastAsia="Times New Roman" w:hAnsi="Times New Roman" w:cs="Times New Roman"/>
           <w:b/>
@@ -26,11 +885,12 @@
           <w:szCs w:val="36"/>
           <w:lang w:val="en-US"/>
         </w:rPr>
-        <w:t xml:space="preserve"> </w:t>
-      </w:r>
-      <w:bookmarkStart w:id="0" w:name="_GoBack"/>
-      <w:bookmarkEnd w:id="0"/>
-      <w:r>
+      </w:pPr>
+    </w:p>
+    <w:p>
+      <w:pPr>
+        <w:spacing w:before="100" w:beforeAutospacing="1" w:after="100" w:afterAutospacing="1" w:line="240" w:lineRule="auto"/>
+        <w:outlineLvl w:val="1"/>
         <w:rPr>
           <w:rFonts w:ascii="Times New Roman" w:eastAsia="Times New Roman" w:hAnsi="Times New Roman" w:cs="Times New Roman"/>
           <w:b/>
@@ -40,7 +900,126 @@
           <w:szCs w:val="36"/>
           <w:lang w:val="en-US"/>
         </w:rPr>
-        <w:t>Project Report: Smart Plant Monitoring System</w:t>
+      </w:pPr>
+      <w:r>
+        <w:rPr>
+          <w:rFonts w:ascii="Times New Roman" w:eastAsia="Times New Roman" w:hAnsi="Times New Roman" w:cs="Times New Roman"/>
+          <w:b/>
+          <w:bCs/>
+          <w:noProof/>
+          <w:color w:val="70AD47" w:themeColor="accent6"/>
+          <w:sz w:val="36"/>
+          <w:szCs w:val="36"/>
+          <w:lang w:val="en-US"/>
+        </w:rPr>
+        <w:lastRenderedPageBreak/>
+        <mc:AlternateContent>
+          <mc:Choice Requires="wps">
+            <w:drawing>
+              <wp:anchor distT="0" distB="0" distL="114300" distR="114300" simplePos="0" relativeHeight="251660288" behindDoc="0" locked="0" layoutInCell="1" allowOverlap="1">
+                <wp:simplePos x="0" y="0"/>
+                <wp:positionH relativeFrom="column">
+                  <wp:posOffset>-908050</wp:posOffset>
+                </wp:positionH>
+                <wp:positionV relativeFrom="paragraph">
+                  <wp:posOffset>-908050</wp:posOffset>
+                </wp:positionV>
+                <wp:extent cx="7537450" cy="349250"/>
+                <wp:effectExtent l="0" t="0" r="25400" b="12700"/>
+                <wp:wrapNone/>
+                <wp:docPr id="5" name="Rectangle 5"/>
+                <wp:cNvGraphicFramePr/>
+                <a:graphic xmlns:a="http://schemas.openxmlformats.org/drawingml/2006/main">
+                  <a:graphicData uri="http://schemas.microsoft.com/office/word/2010/wordprocessingShape">
+                    <wps:wsp>
+                      <wps:cNvSpPr/>
+                      <wps:spPr>
+                        <a:xfrm>
+                          <a:off x="0" y="0"/>
+                          <a:ext cx="7537450" cy="349250"/>
+                        </a:xfrm>
+                        <a:prstGeom prst="rect">
+                          <a:avLst/>
+                        </a:prstGeom>
+                        <a:solidFill>
+                          <a:schemeClr val="accent6">
+                            <a:lumMod val="75000"/>
+                          </a:schemeClr>
+                        </a:solidFill>
+                      </wps:spPr>
+                      <wps:style>
+                        <a:lnRef idx="2">
+                          <a:schemeClr val="accent1">
+                            <a:shade val="50000"/>
+                          </a:schemeClr>
+                        </a:lnRef>
+                        <a:fillRef idx="1">
+                          <a:schemeClr val="accent1"/>
+                        </a:fillRef>
+                        <a:effectRef idx="0">
+                          <a:schemeClr val="accent1"/>
+                        </a:effectRef>
+                        <a:fontRef idx="minor">
+                          <a:schemeClr val="lt1"/>
+                        </a:fontRef>
+                      </wps:style>
+                      <wps:bodyPr rot="0" spcFirstLastPara="0" vertOverflow="overflow" horzOverflow="overflow" vert="horz" wrap="square" lIns="91440" tIns="45720" rIns="91440" bIns="45720" numCol="1" spcCol="0" rtlCol="0" fromWordArt="0" anchor="ctr" anchorCtr="0" forceAA="0" compatLnSpc="1">
+                        <a:prstTxWarp prst="textNoShape">
+                          <a:avLst/>
+                        </a:prstTxWarp>
+                        <a:noAutofit/>
+                      </wps:bodyPr>
+                    </wps:wsp>
+                  </a:graphicData>
+                </a:graphic>
+              </wp:anchor>
+            </w:drawing>
+          </mc:Choice>
+          <mc:Fallback>
+            <w:pict>
+              <v:rect w14:anchorId="3D7658C9" id="Rectangle 5" o:spid="_x0000_s1026" style="position:absolute;margin-left:-71.5pt;margin-top:-71.5pt;width:593.5pt;height:27.5pt;z-index:251660288;visibility:visible;mso-wrap-style:square;mso-wrap-distance-left:9pt;mso-wrap-distance-top:0;mso-wrap-distance-right:9pt;mso-wrap-distance-bottom:0;mso-position-horizontal:absolute;mso-position-horizontal-relative:text;mso-position-vertical:absolute;mso-position-vertical-relative:text;v-text-anchor:middle" o:gfxdata="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" fillcolor="#538135 [2409]" strokecolor="#1f3763 [1604]" strokeweight="1pt"/>
+            </w:pict>
+          </mc:Fallback>
+        </mc:AlternateContent>
+      </w:r>
+      <w:r>
+        <w:rPr>
+          <w:rFonts w:ascii="Times New Roman" w:eastAsia="Times New Roman" w:hAnsi="Times New Roman" w:cs="Times New Roman"/>
+          <w:b/>
+          <w:bCs/>
+          <w:color w:val="70AD47" w:themeColor="accent6"/>
+          <w:sz w:val="36"/>
+          <w:szCs w:val="36"/>
+          <w:lang w:val="en-US"/>
+        </w:rPr>
+        <w:t>Project Report:</w:t>
+      </w:r>
+    </w:p>
+    <w:p>
+      <w:pPr>
+        <w:spacing w:before="100" w:beforeAutospacing="1" w:after="100" w:afterAutospacing="1" w:line="240" w:lineRule="auto"/>
+        <w:outlineLvl w:val="1"/>
+        <w:rPr>
+          <w:rFonts w:ascii="Times New Roman" w:eastAsia="Times New Roman" w:hAnsi="Times New Roman" w:cs="Times New Roman"/>
+          <w:b/>
+          <w:bCs/>
+          <w:color w:val="70AD47" w:themeColor="accent6"/>
+          <w:sz w:val="36"/>
+          <w:szCs w:val="36"/>
+          <w:lang w:val="en-US"/>
+        </w:rPr>
+      </w:pPr>
+      <w:r>
+        <w:rPr>
+          <w:rFonts w:ascii="Times New Roman" w:eastAsia="Times New Roman" w:hAnsi="Times New Roman" w:cs="Times New Roman"/>
+          <w:b/>
+          <w:bCs/>
+          <w:color w:val="70AD47" w:themeColor="accent6"/>
+          <w:sz w:val="36"/>
+          <w:szCs w:val="36"/>
+          <w:lang w:val="en-US"/>
+        </w:rPr>
+        <w:t xml:space="preserve"> Smart Plant Monitoring System</w:t>
       </w:r>
     </w:p>
     <w:p>
@@ -267,10 +1246,36 @@
         </w:rPr>
         <w:t>Components</w:t>
       </w:r>
+      <w:r>
+        <w:rPr>
+          <w:rFonts w:ascii="Times New Roman" w:eastAsia="Times New Roman" w:hAnsi="Times New Roman" w:cs="Times New Roman"/>
+          <w:b/>
+          <w:bCs/>
+          <w:color w:val="70AD47" w:themeColor="accent6"/>
+          <w:sz w:val="27"/>
+          <w:szCs w:val="27"/>
+          <w:lang w:val="en-US"/>
+        </w:rPr>
+        <w:t xml:space="preserve"> and </w:t>
+      </w:r>
+      <w:bookmarkStart w:id="0" w:name="_GoBack"/>
+      <w:bookmarkEnd w:id="0"/>
+      <w:r>
+        <w:rPr>
+          <w:rFonts w:ascii="Times New Roman" w:eastAsia="Times New Roman" w:hAnsi="Times New Roman" w:cs="Times New Roman"/>
+          <w:b/>
+          <w:bCs/>
+          <w:color w:val="70AD47" w:themeColor="accent6"/>
+          <w:sz w:val="27"/>
+          <w:szCs w:val="27"/>
+          <w:lang w:val="en-US"/>
+        </w:rPr>
+        <w:t>connections</w:t>
+      </w:r>
     </w:p>
     <w:p>
       <w:pPr>
-        <w:spacing w:before="100" w:beforeAutospacing="1" w:after="100" w:afterAutospacing="1" w:line="240" w:lineRule="auto"/>
+        <w:spacing w:after="100" w:afterAutospacing="1" w:line="240" w:lineRule="auto"/>
         <w:rPr>
           <w:rFonts w:ascii="Times New Roman" w:eastAsia="Times New Roman" w:hAnsi="Times New Roman" w:cs="Times New Roman"/>
           <w:sz w:val="24"/>
@@ -392,7 +1397,7 @@
         </w:tc>
         <w:tc>
           <w:tcPr>
-            <w:tcW w:w="1048" w:type="dxa"/>
+            <w:tcW w:w="1077" w:type="dxa"/>
             <w:shd w:val="clear" w:color="auto" w:fill="538135" w:themeFill="accent6" w:themeFillShade="BF"/>
             <w:vAlign w:val="center"/>
             <w:hideMark/>
@@ -532,6 +1537,7 @@
                 <w:rFonts w:ascii="Times New Roman" w:eastAsia="Times New Roman" w:hAnsi="Times New Roman" w:cs="Times New Roman"/>
                 <w:b/>
                 <w:bCs/>
+                <w:noProof/>
                 <w:sz w:val="24"/>
                 <w:szCs w:val="24"/>
                 <w:lang w:val="en-US"/>
@@ -541,231 +1547,6 @@
                   <wp:extent cx="1327150" cy="1270000"/>
                   <wp:effectExtent l="0" t="0" r="6350" b="6350"/>
                   <wp:docPr id="1" name="Picture 1"/>
-                  <wp:cNvGraphicFramePr>
-                    <a:graphicFrameLocks xmlns:a="http://schemas.openxmlformats.org/drawingml/2006/main" noChangeAspect="1"/>
-                  </wp:cNvGraphicFramePr>
-                  <a:graphic xmlns:a="http://schemas.openxmlformats.org/drawingml/2006/main">
-                    <a:graphicData uri="http://schemas.openxmlformats.org/drawingml/2006/picture">
-                      <pic:pic xmlns:pic="http://schemas.openxmlformats.org/drawingml/2006/picture">
-                        <pic:nvPicPr>
-                          <pic:cNvPr id="1" name=""/>
-                          <pic:cNvPicPr/>
-                        </pic:nvPicPr>
-                        <pic:blipFill>
-                          <a:blip r:embed="rId5"/>
-                          <a:stretch>
-                            <a:fillRect/>
-                          </a:stretch>
-                        </pic:blipFill>
-                        <pic:spPr>
-                          <a:xfrm>
-                            <a:off x="0" y="0"/>
-                            <a:ext cx="1327235" cy="1270081"/>
-                          </a:xfrm>
-                          <a:prstGeom prst="rect">
-                            <a:avLst/>
-                          </a:prstGeom>
-                        </pic:spPr>
-                      </pic:pic>
-                    </a:graphicData>
-                  </a:graphic>
-                </wp:inline>
-              </w:drawing>
-            </w:r>
-          </w:p>
-        </w:tc>
-        <w:tc>
-          <w:tcPr>
-            <w:tcW w:w="1342" w:type="dxa"/>
-            <w:vAlign w:val="center"/>
-            <w:hideMark/>
-          </w:tcPr>
-          <w:p>
-            <w:pPr>
-              <w:spacing w:after="0" w:line="240" w:lineRule="auto"/>
-              <w:rPr>
-                <w:rFonts w:ascii="Times New Roman" w:eastAsia="Times New Roman" w:hAnsi="Times New Roman" w:cs="Times New Roman"/>
-                <w:sz w:val="24"/>
-                <w:szCs w:val="24"/>
-                <w:lang w:val="en-US"/>
-              </w:rPr>
-            </w:pPr>
-            <w:r>
-              <w:rPr>
-                <w:rFonts w:ascii="Times New Roman" w:eastAsia="Times New Roman" w:hAnsi="Times New Roman" w:cs="Times New Roman"/>
-                <w:sz w:val="24"/>
-                <w:szCs w:val="24"/>
-                <w:lang w:val="en-US"/>
-              </w:rPr>
-              <w:t>Analog Output → A0</w:t>
-            </w:r>
-          </w:p>
-        </w:tc>
-        <w:tc>
-          <w:tcPr>
-            <w:tcW w:w="1048" w:type="dxa"/>
-            <w:vAlign w:val="center"/>
-            <w:hideMark/>
-          </w:tcPr>
-          <w:p>
-            <w:pPr>
-              <w:spacing w:after="0" w:line="240" w:lineRule="auto"/>
-              <w:rPr>
-                <w:rFonts w:ascii="Times New Roman" w:eastAsia="Times New Roman" w:hAnsi="Times New Roman" w:cs="Times New Roman"/>
-                <w:sz w:val="24"/>
-                <w:szCs w:val="24"/>
-                <w:lang w:val="en-US"/>
-              </w:rPr>
-            </w:pPr>
-            <w:r>
-              <w:rPr>
-                <w:rFonts w:ascii="Courier New" w:eastAsia="Times New Roman" w:hAnsi="Courier New" w:cs="Courier New"/>
-                <w:sz w:val="20"/>
-                <w:szCs w:val="20"/>
-                <w:lang w:val="en-US"/>
-              </w:rPr>
-              <w:t>PC0</w:t>
-            </w:r>
-            <w:r>
-              <w:rPr>
-                <w:rFonts w:ascii="Times New Roman" w:eastAsia="Times New Roman" w:hAnsi="Times New Roman" w:cs="Times New Roman"/>
-                <w:sz w:val="24"/>
-                <w:szCs w:val="24"/>
-                <w:lang w:val="en-US"/>
-              </w:rPr>
-              <w:t xml:space="preserve"> (ADC0)</w:t>
-            </w:r>
-          </w:p>
-        </w:tc>
-        <w:tc>
-          <w:tcPr>
-            <w:tcW w:w="0" w:type="auto"/>
-            <w:vAlign w:val="center"/>
-            <w:hideMark/>
-          </w:tcPr>
-          <w:p>
-            <w:pPr>
-              <w:spacing w:after="0" w:line="240" w:lineRule="auto"/>
-              <w:rPr>
-                <w:rFonts w:ascii="Times New Roman" w:eastAsia="Times New Roman" w:hAnsi="Times New Roman" w:cs="Times New Roman"/>
-                <w:sz w:val="24"/>
-                <w:szCs w:val="24"/>
-                <w:lang w:val="en-US"/>
-              </w:rPr>
-            </w:pPr>
-            <w:r>
-              <w:rPr>
-                <w:rFonts w:ascii="Times New Roman" w:eastAsia="Times New Roman" w:hAnsi="Times New Roman" w:cs="Times New Roman"/>
-                <w:b/>
-                <w:bCs/>
-                <w:sz w:val="24"/>
-                <w:szCs w:val="24"/>
-                <w:lang w:val="en-US"/>
-              </w:rPr>
-              <w:t>Analog Input</w:t>
-            </w:r>
-          </w:p>
-        </w:tc>
-        <w:tc>
-          <w:tcPr>
-            <w:tcW w:w="0" w:type="auto"/>
-            <w:vAlign w:val="center"/>
-            <w:hideMark/>
-          </w:tcPr>
-          <w:p>
-            <w:pPr>
-              <w:spacing w:after="0" w:line="240" w:lineRule="auto"/>
-              <w:rPr>
-                <w:rFonts w:ascii="Times New Roman" w:eastAsia="Times New Roman" w:hAnsi="Times New Roman" w:cs="Times New Roman"/>
-                <w:sz w:val="24"/>
-                <w:szCs w:val="24"/>
-                <w:lang w:val="en-US"/>
-              </w:rPr>
-            </w:pPr>
-            <w:r>
-              <w:rPr>
-                <w:rFonts w:ascii="Times New Roman" w:eastAsia="Times New Roman" w:hAnsi="Times New Roman" w:cs="Times New Roman"/>
-                <w:sz w:val="24"/>
-                <w:szCs w:val="24"/>
-                <w:lang w:val="en-US"/>
-              </w:rPr>
-              <w:t xml:space="preserve">Reads analog voltage corresponding to soil moisture level (0–1023). Analog pins </w:t>
-            </w:r>
-            <w:proofErr w:type="gramStart"/>
-            <w:r>
-              <w:rPr>
-                <w:rFonts w:ascii="Times New Roman" w:eastAsia="Times New Roman" w:hAnsi="Times New Roman" w:cs="Times New Roman"/>
-                <w:sz w:val="24"/>
-                <w:szCs w:val="24"/>
-                <w:lang w:val="en-US"/>
-              </w:rPr>
-              <w:t>are needed</w:t>
-            </w:r>
-            <w:proofErr w:type="gramEnd"/>
-            <w:r>
-              <w:rPr>
-                <w:rFonts w:ascii="Times New Roman" w:eastAsia="Times New Roman" w:hAnsi="Times New Roman" w:cs="Times New Roman"/>
-                <w:sz w:val="24"/>
-                <w:szCs w:val="24"/>
-                <w:lang w:val="en-US"/>
-              </w:rPr>
-              <w:t xml:space="preserve"> because they measure continuous voltage, not just ON/OFF.</w:t>
-            </w:r>
-          </w:p>
-        </w:tc>
-      </w:tr>
-      <w:tr>
-        <w:trPr>
-          <w:tblCellSpacing w:w="15" w:type="dxa"/>
-        </w:trPr>
-        <w:tc>
-          <w:tcPr>
-            <w:tcW w:w="0" w:type="auto"/>
-            <w:vAlign w:val="center"/>
-            <w:hideMark/>
-          </w:tcPr>
-          <w:p>
-            <w:pPr>
-              <w:spacing w:after="0" w:line="240" w:lineRule="auto"/>
-              <w:rPr>
-                <w:rFonts w:ascii="Times New Roman" w:eastAsia="Times New Roman" w:hAnsi="Times New Roman" w:cs="Times New Roman"/>
-                <w:sz w:val="24"/>
-                <w:szCs w:val="24"/>
-                <w:lang w:val="en-US"/>
-              </w:rPr>
-            </w:pPr>
-            <w:r>
-              <w:rPr>
-                <w:rFonts w:ascii="Times New Roman" w:eastAsia="Times New Roman" w:hAnsi="Times New Roman" w:cs="Times New Roman"/>
-                <w:b/>
-                <w:bCs/>
-                <w:sz w:val="24"/>
-                <w:szCs w:val="24"/>
-                <w:lang w:val="en-US"/>
-              </w:rPr>
-              <w:t>Tilt Switch (KY-017)</w:t>
-            </w:r>
-            <w:r>
-              <w:rPr>
-                <w:noProof/>
-                <w:lang w:val="en-US"/>
-              </w:rPr>
-              <w:t xml:space="preserve"> </w:t>
-            </w:r>
-            <w:r>
-              <w:rPr>
-                <w:rFonts w:ascii="Times New Roman" w:eastAsia="Times New Roman" w:hAnsi="Times New Roman" w:cs="Times New Roman"/>
-                <w:b/>
-                <w:bCs/>
-                <w:sz w:val="24"/>
-                <w:szCs w:val="24"/>
-                <w:lang w:val="en-US"/>
-              </w:rPr>
-              <w:drawing>
-                <wp:inline distT="0" distB="0" distL="0" distR="0" wp14:anchorId="406D806F" wp14:editId="430C6488">
-                  <wp:extent cx="1327150" cy="1193800"/>
-                  <wp:effectExtent l="0" t="0" r="6350" b="6350"/>
-                  <wp:docPr id="3" name="Picture 3"/>
                   <wp:cNvGraphicFramePr>
                     <a:graphicFrameLocks xmlns:a="http://schemas.openxmlformats.org/drawingml/2006/main" noChangeAspect="1"/>
                   </wp:cNvGraphicFramePr>
@@ -785,7 +1566,7 @@
                         <pic:spPr>
                           <a:xfrm>
                             <a:off x="0" y="0"/>
-                            <a:ext cx="1329843" cy="1196222"/>
+                            <a:ext cx="1327235" cy="1270081"/>
                           </a:xfrm>
                           <a:prstGeom prst="rect">
                             <a:avLst/>
@@ -822,13 +1603,13 @@
                 <w:szCs w:val="24"/>
                 <w:lang w:val="en-US"/>
               </w:rPr>
-              <w:t>Signal → D2</w:t>
-            </w:r>
-          </w:p>
-        </w:tc>
-        <w:tc>
-          <w:tcPr>
-            <w:tcW w:w="1048" w:type="dxa"/>
+              <w:t>Analog Output → A0</w:t>
+            </w:r>
+          </w:p>
+        </w:tc>
+        <w:tc>
+          <w:tcPr>
+            <w:tcW w:w="1077" w:type="dxa"/>
             <w:vAlign w:val="center"/>
             <w:hideMark/>
           </w:tcPr>
@@ -849,7 +1630,16 @@
                 <w:szCs w:val="20"/>
                 <w:lang w:val="en-US"/>
               </w:rPr>
-              <w:t>PD2 / INT0</w:t>
+              <w:t>PC0</w:t>
+            </w:r>
+            <w:r>
+              <w:rPr>
+                <w:rFonts w:ascii="Times New Roman" w:eastAsia="Times New Roman" w:hAnsi="Times New Roman" w:cs="Times New Roman"/>
+                <w:sz w:val="24"/>
+                <w:szCs w:val="24"/>
+                <w:lang w:val="en-US"/>
+              </w:rPr>
+              <w:t xml:space="preserve"> (ADC0)</w:t>
             </w:r>
           </w:p>
         </w:tc>
@@ -878,7 +1668,7 @@
                 <w:szCs w:val="24"/>
                 <w:lang w:val="en-US"/>
               </w:rPr>
-              <w:t>Digital Input (Interrupt)</w:t>
+              <w:t>Analog Input</w:t>
             </w:r>
           </w:p>
         </w:tc>
@@ -905,27 +1695,27 @@
                 <w:szCs w:val="24"/>
                 <w:lang w:val="en-US"/>
               </w:rPr>
-              <w:t xml:space="preserve">Detects leaf movement (wind). Connected to external interrupt pin </w:t>
-            </w:r>
-            <w:r>
-              <w:rPr>
-                <w:rFonts w:ascii="Times New Roman" w:eastAsia="Times New Roman" w:hAnsi="Times New Roman" w:cs="Times New Roman"/>
-                <w:b/>
-                <w:bCs/>
-                <w:sz w:val="24"/>
-                <w:szCs w:val="24"/>
-                <w:lang w:val="en-US"/>
-              </w:rPr>
-              <w:t>INT0</w:t>
-            </w:r>
-            <w:r>
-              <w:rPr>
-                <w:rFonts w:ascii="Times New Roman" w:eastAsia="Times New Roman" w:hAnsi="Times New Roman" w:cs="Times New Roman"/>
-                <w:sz w:val="24"/>
-                <w:szCs w:val="24"/>
-                <w:lang w:val="en-US"/>
-              </w:rPr>
-              <w:t xml:space="preserve"> so it can trigger an interrupt whenever state changes.</w:t>
+              <w:t xml:space="preserve">Reads analog voltage corresponding to soil moisture level (0–1023). Analog pins </w:t>
+            </w:r>
+            <w:proofErr w:type="gramStart"/>
+            <w:r>
+              <w:rPr>
+                <w:rFonts w:ascii="Times New Roman" w:eastAsia="Times New Roman" w:hAnsi="Times New Roman" w:cs="Times New Roman"/>
+                <w:sz w:val="24"/>
+                <w:szCs w:val="24"/>
+                <w:lang w:val="en-US"/>
+              </w:rPr>
+              <w:t>are needed</w:t>
+            </w:r>
+            <w:proofErr w:type="gramEnd"/>
+            <w:r>
+              <w:rPr>
+                <w:rFonts w:ascii="Times New Roman" w:eastAsia="Times New Roman" w:hAnsi="Times New Roman" w:cs="Times New Roman"/>
+                <w:sz w:val="24"/>
+                <w:szCs w:val="24"/>
+                <w:lang w:val="en-US"/>
+              </w:rPr>
+              <w:t xml:space="preserve"> because they measure continuous voltage, not just ON/OFF.</w:t>
             </w:r>
           </w:p>
         </w:tc>
@@ -959,7 +1749,7 @@
                 <w:szCs w:val="24"/>
                 <w:lang w:val="en-US"/>
               </w:rPr>
-              <w:t>Relay Module (SRD-05VDC-SL-C)</w:t>
+              <w:t>Tilt Switch (KY-017)</w:t>
             </w:r>
             <w:r>
               <w:rPr>
@@ -973,15 +1763,16 @@
                 <w:rFonts w:ascii="Times New Roman" w:eastAsia="Times New Roman" w:hAnsi="Times New Roman" w:cs="Times New Roman"/>
                 <w:b/>
                 <w:bCs/>
+                <w:noProof/>
                 <w:sz w:val="24"/>
                 <w:szCs w:val="24"/>
                 <w:lang w:val="en-US"/>
               </w:rPr>
               <w:drawing>
-                <wp:inline distT="0" distB="0" distL="0" distR="0" wp14:anchorId="08C83BCB" wp14:editId="1F3B8594">
-                  <wp:extent cx="1200150" cy="1066800"/>
-                  <wp:effectExtent l="0" t="0" r="0" b="0"/>
-                  <wp:docPr id="4" name="Picture 4"/>
+                <wp:inline distT="0" distB="0" distL="0" distR="0" wp14:anchorId="406D806F" wp14:editId="430C6488">
+                  <wp:extent cx="1327150" cy="1193800"/>
+                  <wp:effectExtent l="0" t="0" r="6350" b="6350"/>
+                  <wp:docPr id="3" name="Picture 3"/>
                   <wp:cNvGraphicFramePr>
                     <a:graphicFrameLocks xmlns:a="http://schemas.openxmlformats.org/drawingml/2006/main" noChangeAspect="1"/>
                   </wp:cNvGraphicFramePr>
@@ -1001,7 +1792,7 @@
                         <pic:spPr>
                           <a:xfrm>
                             <a:off x="0" y="0"/>
-                            <a:ext cx="1200216" cy="1066859"/>
+                            <a:ext cx="1329843" cy="1196222"/>
                           </a:xfrm>
                           <a:prstGeom prst="rect">
                             <a:avLst/>
@@ -1038,13 +1829,13 @@
                 <w:szCs w:val="24"/>
                 <w:lang w:val="en-US"/>
               </w:rPr>
-              <w:t>IN → D7, VCC → 5V, GND → GND</w:t>
-            </w:r>
-          </w:p>
-        </w:tc>
-        <w:tc>
-          <w:tcPr>
-            <w:tcW w:w="1048" w:type="dxa"/>
+              <w:t>Signal → D2</w:t>
+            </w:r>
+          </w:p>
+        </w:tc>
+        <w:tc>
+          <w:tcPr>
+            <w:tcW w:w="1077" w:type="dxa"/>
             <w:vAlign w:val="center"/>
             <w:hideMark/>
           </w:tcPr>
@@ -1065,7 +1856,7 @@
                 <w:szCs w:val="20"/>
                 <w:lang w:val="en-US"/>
               </w:rPr>
-              <w:t>PD7</w:t>
+              <w:t>PD2 / INT0</w:t>
             </w:r>
           </w:p>
         </w:tc>
@@ -1094,7 +1885,7 @@
                 <w:szCs w:val="24"/>
                 <w:lang w:val="en-US"/>
               </w:rPr>
-              <w:t>Digital Output</w:t>
+              <w:t>Digital Input (Interrupt)</w:t>
             </w:r>
           </w:p>
         </w:tc>
@@ -1121,7 +1912,27 @@
                 <w:szCs w:val="24"/>
                 <w:lang w:val="en-US"/>
               </w:rPr>
-              <w:t>Controls the water pump. The relay allows Arduino’s low-power signal to switch ON/OFF the higher current needed by the pump.</w:t>
+              <w:t xml:space="preserve">Detects leaf movement (wind). Connected to external interrupt pin </w:t>
+            </w:r>
+            <w:r>
+              <w:rPr>
+                <w:rFonts w:ascii="Times New Roman" w:eastAsia="Times New Roman" w:hAnsi="Times New Roman" w:cs="Times New Roman"/>
+                <w:b/>
+                <w:bCs/>
+                <w:sz w:val="24"/>
+                <w:szCs w:val="24"/>
+                <w:lang w:val="en-US"/>
+              </w:rPr>
+              <w:t>INT0</w:t>
+            </w:r>
+            <w:r>
+              <w:rPr>
+                <w:rFonts w:ascii="Times New Roman" w:eastAsia="Times New Roman" w:hAnsi="Times New Roman" w:cs="Times New Roman"/>
+                <w:sz w:val="24"/>
+                <w:szCs w:val="24"/>
+                <w:lang w:val="en-US"/>
+              </w:rPr>
+              <w:t xml:space="preserve"> so it can trigger an interrupt whenever state changes.</w:t>
             </w:r>
           </w:p>
         </w:tc>
@@ -1141,47 +1952,44 @@
               <w:spacing w:after="0" w:line="240" w:lineRule="auto"/>
               <w:rPr>
                 <w:rFonts w:ascii="Times New Roman" w:eastAsia="Times New Roman" w:hAnsi="Times New Roman" w:cs="Times New Roman"/>
+                <w:sz w:val="24"/>
+                <w:szCs w:val="24"/>
+                <w:lang w:val="en-US"/>
+              </w:rPr>
+            </w:pPr>
+            <w:r>
+              <w:rPr>
+                <w:rFonts w:ascii="Times New Roman" w:eastAsia="Times New Roman" w:hAnsi="Times New Roman" w:cs="Times New Roman"/>
                 <w:b/>
                 <w:bCs/>
                 <w:sz w:val="24"/>
                 <w:szCs w:val="24"/>
                 <w:lang w:val="en-US"/>
               </w:rPr>
-            </w:pPr>
+              <w:t>Relay Module (SRD-05VDC-SL-C)</w:t>
+            </w:r>
+            <w:r>
+              <w:rPr>
+                <w:noProof/>
+                <w:lang w:val="en-US"/>
+              </w:rPr>
+              <w:t xml:space="preserve"> </w:t>
+            </w:r>
             <w:r>
               <w:rPr>
                 <w:rFonts w:ascii="Times New Roman" w:eastAsia="Times New Roman" w:hAnsi="Times New Roman" w:cs="Times New Roman"/>
                 <w:b/>
                 <w:bCs/>
-                <w:sz w:val="24"/>
-                <w:szCs w:val="24"/>
-                <w:lang w:val="en-US"/>
-              </w:rPr>
-              <w:t>Yellow LED</w:t>
-            </w:r>
-          </w:p>
-          <w:p>
-            <w:pPr>
-              <w:spacing w:after="0" w:line="240" w:lineRule="auto"/>
-              <w:rPr>
-                <w:rFonts w:ascii="Times New Roman" w:eastAsia="Times New Roman" w:hAnsi="Times New Roman" w:cs="Times New Roman"/>
-                <w:sz w:val="24"/>
-                <w:szCs w:val="24"/>
-                <w:lang w:val="en-US"/>
-              </w:rPr>
-            </w:pPr>
-            <w:r>
-              <w:rPr>
-                <w:rFonts w:ascii="Times New Roman" w:eastAsia="Times New Roman" w:hAnsi="Times New Roman" w:cs="Times New Roman"/>
+                <w:noProof/>
                 <w:sz w:val="24"/>
                 <w:szCs w:val="24"/>
                 <w:lang w:val="en-US"/>
               </w:rPr>
               <w:drawing>
-                <wp:inline distT="0" distB="0" distL="0" distR="0" wp14:anchorId="6866C213" wp14:editId="592E3B50">
-                  <wp:extent cx="215900" cy="685800"/>
+                <wp:inline distT="0" distB="0" distL="0" distR="0" wp14:anchorId="08C83BCB" wp14:editId="1F3B8594">
+                  <wp:extent cx="1200150" cy="1066800"/>
                   <wp:effectExtent l="0" t="0" r="0" b="0"/>
-                  <wp:docPr id="6" name="Picture 6"/>
+                  <wp:docPr id="4" name="Picture 4"/>
                   <wp:cNvGraphicFramePr>
                     <a:graphicFrameLocks xmlns:a="http://schemas.openxmlformats.org/drawingml/2006/main" noChangeAspect="1"/>
                   </wp:cNvGraphicFramePr>
@@ -1201,7 +2009,7 @@
                         <pic:spPr>
                           <a:xfrm>
                             <a:off x="0" y="0"/>
-                            <a:ext cx="215915" cy="685849"/>
+                            <a:ext cx="1200216" cy="1066859"/>
                           </a:xfrm>
                           <a:prstGeom prst="rect">
                             <a:avLst/>
@@ -1238,13 +2046,13 @@
                 <w:szCs w:val="24"/>
                 <w:lang w:val="en-US"/>
               </w:rPr>
-              <w:t>Anode → D8, Cathode → GND</w:t>
-            </w:r>
-          </w:p>
-        </w:tc>
-        <w:tc>
-          <w:tcPr>
-            <w:tcW w:w="1048" w:type="dxa"/>
+              <w:t>IN → D7, VCC → 5V, GND → GND</w:t>
+            </w:r>
+          </w:p>
+        </w:tc>
+        <w:tc>
+          <w:tcPr>
+            <w:tcW w:w="1077" w:type="dxa"/>
             <w:vAlign w:val="center"/>
             <w:hideMark/>
           </w:tcPr>
@@ -1265,7 +2073,7 @@
                 <w:szCs w:val="20"/>
                 <w:lang w:val="en-US"/>
               </w:rPr>
-              <w:t>PB0</w:t>
+              <w:t>PD7</w:t>
             </w:r>
           </w:p>
         </w:tc>
@@ -1321,27 +2129,7 @@
                 <w:szCs w:val="24"/>
                 <w:lang w:val="en-US"/>
               </w:rPr>
-              <w:t xml:space="preserve">Lights when moisture is </w:t>
-            </w:r>
-            <w:r>
-              <w:rPr>
-                <w:rFonts w:ascii="Times New Roman" w:eastAsia="Times New Roman" w:hAnsi="Times New Roman" w:cs="Times New Roman"/>
-                <w:b/>
-                <w:bCs/>
-                <w:sz w:val="24"/>
-                <w:szCs w:val="24"/>
-                <w:lang w:val="en-US"/>
-              </w:rPr>
-              <w:t>low</w:t>
-            </w:r>
-            <w:r>
-              <w:rPr>
-                <w:rFonts w:ascii="Times New Roman" w:eastAsia="Times New Roman" w:hAnsi="Times New Roman" w:cs="Times New Roman"/>
-                <w:sz w:val="24"/>
-                <w:szCs w:val="24"/>
-                <w:lang w:val="en-US"/>
-              </w:rPr>
-              <w:t xml:space="preserve"> (warning).</w:t>
+              <w:t>Controls the water pump. The relay allows Arduino’s low-power signal to switch ON/OFF the higher current needed by the pump.</w:t>
             </w:r>
           </w:p>
         </w:tc>
@@ -1353,6 +2141,46 @@
         <w:tc>
           <w:tcPr>
             <w:tcW w:w="0" w:type="auto"/>
+            <w:hideMark/>
+          </w:tcPr>
+          <w:p/>
+        </w:tc>
+        <w:tc>
+          <w:tcPr>
+            <w:tcW w:w="1342" w:type="dxa"/>
+            <w:hideMark/>
+          </w:tcPr>
+          <w:p/>
+        </w:tc>
+        <w:tc>
+          <w:tcPr>
+            <w:tcW w:w="1077" w:type="dxa"/>
+            <w:hideMark/>
+          </w:tcPr>
+          <w:p/>
+        </w:tc>
+        <w:tc>
+          <w:tcPr>
+            <w:tcW w:w="0" w:type="auto"/>
+            <w:hideMark/>
+          </w:tcPr>
+          <w:p/>
+        </w:tc>
+        <w:tc>
+          <w:tcPr>
+            <w:tcW w:w="0" w:type="auto"/>
+            <w:hideMark/>
+          </w:tcPr>
+          <w:p/>
+        </w:tc>
+      </w:tr>
+      <w:tr>
+        <w:trPr>
+          <w:tblCellSpacing w:w="15" w:type="dxa"/>
+        </w:trPr>
+        <w:tc>
+          <w:tcPr>
+            <w:tcW w:w="0" w:type="auto"/>
             <w:vAlign w:val="center"/>
             <w:hideMark/>
           </w:tcPr>
@@ -1377,27 +2205,28 @@
                 <w:szCs w:val="24"/>
                 <w:lang w:val="en-US"/>
               </w:rPr>
+              <w:t>Red LED</w:t>
+            </w:r>
+          </w:p>
+          <w:p>
+            <w:pPr>
+              <w:spacing w:after="0" w:line="240" w:lineRule="auto"/>
+              <w:rPr>
+                <w:rFonts w:ascii="Times New Roman" w:eastAsia="Times New Roman" w:hAnsi="Times New Roman" w:cs="Times New Roman"/>
+                <w:sz w:val="24"/>
+                <w:szCs w:val="24"/>
+                <w:lang w:val="en-US"/>
+              </w:rPr>
+            </w:pPr>
+            <w:r>
+              <w:rPr>
+                <w:rFonts w:ascii="Times New Roman" w:eastAsia="Times New Roman" w:hAnsi="Times New Roman" w:cs="Times New Roman"/>
+                <w:noProof/>
+                <w:sz w:val="24"/>
+                <w:szCs w:val="24"/>
+                <w:lang w:val="en-US"/>
+              </w:rPr>
               <w:lastRenderedPageBreak/>
-              <w:t>Red LED</w:t>
-            </w:r>
-          </w:p>
-          <w:p>
-            <w:pPr>
-              <w:spacing w:after="0" w:line="240" w:lineRule="auto"/>
-              <w:rPr>
-                <w:rFonts w:ascii="Times New Roman" w:eastAsia="Times New Roman" w:hAnsi="Times New Roman" w:cs="Times New Roman"/>
-                <w:sz w:val="24"/>
-                <w:szCs w:val="24"/>
-                <w:lang w:val="en-US"/>
-              </w:rPr>
-            </w:pPr>
-            <w:r>
-              <w:rPr>
-                <w:rFonts w:ascii="Times New Roman" w:eastAsia="Times New Roman" w:hAnsi="Times New Roman" w:cs="Times New Roman"/>
-                <w:sz w:val="24"/>
-                <w:szCs w:val="24"/>
-                <w:lang w:val="en-US"/>
-              </w:rPr>
               <w:drawing>
                 <wp:inline distT="0" distB="0" distL="0" distR="0" wp14:anchorId="5B2B6CB5" wp14:editId="218981D7">
                   <wp:extent cx="247650" cy="723900"/>
@@ -1459,13 +2288,14 @@
                 <w:szCs w:val="24"/>
                 <w:lang w:val="en-US"/>
               </w:rPr>
+              <w:lastRenderedPageBreak/>
               <w:t>Anode → D9, Cathode → GND</w:t>
             </w:r>
           </w:p>
         </w:tc>
         <w:tc>
           <w:tcPr>
-            <w:tcW w:w="1048" w:type="dxa"/>
+            <w:tcW w:w="1077" w:type="dxa"/>
             <w:vAlign w:val="center"/>
             <w:hideMark/>
           </w:tcPr>
@@ -1614,6 +2444,7 @@
             <w:r>
               <w:rPr>
                 <w:rFonts w:ascii="Times New Roman" w:eastAsia="Times New Roman" w:hAnsi="Times New Roman" w:cs="Times New Roman"/>
+                <w:noProof/>
                 <w:sz w:val="24"/>
                 <w:szCs w:val="24"/>
                 <w:lang w:val="en-US"/>
@@ -1685,7 +2516,7 @@
         </w:tc>
         <w:tc>
           <w:tcPr>
-            <w:tcW w:w="1048" w:type="dxa"/>
+            <w:tcW w:w="1077" w:type="dxa"/>
             <w:vAlign w:val="center"/>
             <w:hideMark/>
           </w:tcPr>
@@ -1814,6 +2645,7 @@
             <w:r>
               <w:rPr>
                 <w:rFonts w:ascii="Times New Roman" w:eastAsia="Times New Roman" w:hAnsi="Times New Roman" w:cs="Times New Roman"/>
+                <w:noProof/>
                 <w:sz w:val="24"/>
                 <w:szCs w:val="24"/>
                 <w:lang w:val="en-US"/>
@@ -1885,7 +2717,7 @@
         </w:tc>
         <w:tc>
           <w:tcPr>
-            <w:tcW w:w="1048" w:type="dxa"/>
+            <w:tcW w:w="1077" w:type="dxa"/>
             <w:vAlign w:val="center"/>
             <w:hideMark/>
           </w:tcPr>
@@ -2032,6 +2864,7 @@
             <w:r>
               <w:rPr>
                 <w:rFonts w:ascii="Times New Roman" w:eastAsia="Times New Roman" w:hAnsi="Times New Roman" w:cs="Times New Roman"/>
+                <w:noProof/>
                 <w:sz w:val="24"/>
                 <w:szCs w:val="24"/>
                 <w:lang w:val="en-US"/>
@@ -2103,7 +2936,7 @@
         </w:tc>
         <w:tc>
           <w:tcPr>
-            <w:tcW w:w="1048" w:type="dxa"/>
+            <w:tcW w:w="1077" w:type="dxa"/>
             <w:vAlign w:val="center"/>
             <w:hideMark/>
           </w:tcPr>
@@ -2247,7 +3080,7 @@
         </w:tc>
         <w:tc>
           <w:tcPr>
-            <w:tcW w:w="1048" w:type="dxa"/>
+            <w:tcW w:w="1077" w:type="dxa"/>
             <w:vAlign w:val="center"/>
             <w:hideMark/>
           </w:tcPr>
@@ -2549,42 +3382,86 @@
           <w:rFonts w:ascii="Times New Roman" w:eastAsia="Times New Roman" w:hAnsi="Times New Roman" w:cs="Times New Roman"/>
           <w:b/>
           <w:bCs/>
+          <w:noProof/>
           <w:color w:val="70AD47" w:themeColor="accent6"/>
-          <w:sz w:val="24"/>
-          <w:szCs w:val="24"/>
-          <w:lang w:val="en-US"/>
-        </w:rPr>
-        <w:t>Critical Low Moisture:</w:t>
-      </w:r>
-      <w:r>
-        <w:rPr>
-          <w:rFonts w:ascii="Times New Roman" w:eastAsia="Times New Roman" w:hAnsi="Times New Roman" w:cs="Times New Roman"/>
-          <w:color w:val="70AD47" w:themeColor="accent6"/>
-          <w:sz w:val="24"/>
-          <w:szCs w:val="24"/>
-          <w:lang w:val="en-US"/>
-        </w:rPr>
-        <w:t xml:space="preserve"> </w:t>
-      </w:r>
-      <w:r>
-        <w:rPr>
-          <w:rFonts w:ascii="Times New Roman" w:eastAsia="Times New Roman" w:hAnsi="Times New Roman" w:cs="Times New Roman"/>
-          <w:sz w:val="24"/>
-          <w:szCs w:val="24"/>
-          <w:lang w:val="en-US"/>
-        </w:rPr>
-        <w:t xml:space="preserve">When the level drops further (implicitly below 10), a </w:t>
-      </w:r>
-      <w:r>
-        <w:rPr>
-          <w:rFonts w:ascii="Times New Roman" w:eastAsia="Times New Roman" w:hAnsi="Times New Roman" w:cs="Times New Roman"/>
-          <w:b/>
-          <w:bCs/>
-          <w:sz w:val="24"/>
-          <w:szCs w:val="24"/>
-          <w:lang w:val="en-US"/>
-        </w:rPr>
-        <w:t xml:space="preserve">red </w:t>
+          <w:sz w:val="36"/>
+          <w:szCs w:val="36"/>
+          <w:lang w:val="en-US"/>
+        </w:rPr>
+        <mc:AlternateContent>
+          <mc:Choice Requires="wps">
+            <w:drawing>
+              <wp:anchor distT="0" distB="0" distL="114300" distR="114300" simplePos="0" relativeHeight="251662336" behindDoc="0" locked="0" layoutInCell="1" allowOverlap="1" wp14:anchorId="7162A8C8" wp14:editId="70F1FE75">
+                <wp:simplePos x="0" y="0"/>
+                <wp:positionH relativeFrom="column">
+                  <wp:posOffset>-914400</wp:posOffset>
+                </wp:positionH>
+                <wp:positionV relativeFrom="paragraph">
+                  <wp:posOffset>1190625</wp:posOffset>
+                </wp:positionV>
+                <wp:extent cx="7537450" cy="349250"/>
+                <wp:effectExtent l="0" t="0" r="25400" b="12700"/>
+                <wp:wrapNone/>
+                <wp:docPr id="10" name="Rectangle 10"/>
+                <wp:cNvGraphicFramePr/>
+                <a:graphic xmlns:a="http://schemas.openxmlformats.org/drawingml/2006/main">
+                  <a:graphicData uri="http://schemas.microsoft.com/office/word/2010/wordprocessingShape">
+                    <wps:wsp>
+                      <wps:cNvSpPr/>
+                      <wps:spPr>
+                        <a:xfrm>
+                          <a:off x="0" y="0"/>
+                          <a:ext cx="7537450" cy="349250"/>
+                        </a:xfrm>
+                        <a:prstGeom prst="rect">
+                          <a:avLst/>
+                        </a:prstGeom>
+                        <a:solidFill>
+                          <a:schemeClr val="accent6">
+                            <a:lumMod val="75000"/>
+                          </a:schemeClr>
+                        </a:solidFill>
+                      </wps:spPr>
+                      <wps:style>
+                        <a:lnRef idx="2">
+                          <a:schemeClr val="accent1">
+                            <a:shade val="50000"/>
+                          </a:schemeClr>
+                        </a:lnRef>
+                        <a:fillRef idx="1">
+                          <a:schemeClr val="accent1"/>
+                        </a:fillRef>
+                        <a:effectRef idx="0">
+                          <a:schemeClr val="accent1"/>
+                        </a:effectRef>
+                        <a:fontRef idx="minor">
+                          <a:schemeClr val="lt1"/>
+                        </a:fontRef>
+                      </wps:style>
+                      <wps:bodyPr rot="0" spcFirstLastPara="0" vertOverflow="overflow" horzOverflow="overflow" vert="horz" wrap="square" lIns="91440" tIns="45720" rIns="91440" bIns="45720" numCol="1" spcCol="0" rtlCol="0" fromWordArt="0" anchor="ctr" anchorCtr="0" forceAA="0" compatLnSpc="1">
+                        <a:prstTxWarp prst="textNoShape">
+                          <a:avLst/>
+                        </a:prstTxWarp>
+                        <a:noAutofit/>
+                      </wps:bodyPr>
+                    </wps:wsp>
+                  </a:graphicData>
+                </a:graphic>
+                <wp14:sizeRelH relativeFrom="margin">
+                  <wp14:pctWidth>0</wp14:pctWidth>
+                </wp14:sizeRelH>
+                <wp14:sizeRelV relativeFrom="margin">
+                  <wp14:pctHeight>0</wp14:pctHeight>
+                </wp14:sizeRelV>
+              </wp:anchor>
+            </w:drawing>
+          </mc:Choice>
+          <mc:Fallback>
+            <w:pict>
+              <v:rect w14:anchorId="36840FBD" id="Rectangle 10" o:spid="_x0000_s1026" style="position:absolute;margin-left:-1in;margin-top:93.75pt;width:593.5pt;height:27.5pt;z-index:251662336;visibility:visible;mso-wrap-style:square;mso-width-percent:0;mso-height-percent:0;mso-wrap-distance-left:9pt;mso-wrap-distance-top:0;mso-wrap-distance-right:9pt;mso-wrap-distance-bottom:0;mso-position-horizontal:absolute;mso-position-horizontal-relative:text;mso-position-vertical:absolute;mso-position-vertical-relative:text;mso-width-percent:0;mso-height-percent:0;mso-width-relative:margin;mso-height-relative:margin;v-text-anchor:middle" o:gfxdata="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" fillcolor="#538135 [2409]" strokecolor="#1f3763 [1604]" strokeweight="1pt"/>
+            </w:pict>
+          </mc:Fallback>
+        </mc:AlternateContent>
       </w:r>
       <w:r>
         <w:rPr>
@@ -2596,6 +3473,48 @@
           <w:szCs w:val="24"/>
           <w:lang w:val="en-US"/>
         </w:rPr>
+        <w:t>Critical Low Moisture:</w:t>
+      </w:r>
+      <w:r>
+        <w:rPr>
+          <w:rFonts w:ascii="Times New Roman" w:eastAsia="Times New Roman" w:hAnsi="Times New Roman" w:cs="Times New Roman"/>
+          <w:color w:val="70AD47" w:themeColor="accent6"/>
+          <w:sz w:val="24"/>
+          <w:szCs w:val="24"/>
+          <w:lang w:val="en-US"/>
+        </w:rPr>
+        <w:t xml:space="preserve"> </w:t>
+      </w:r>
+      <w:r>
+        <w:rPr>
+          <w:rFonts w:ascii="Times New Roman" w:eastAsia="Times New Roman" w:hAnsi="Times New Roman" w:cs="Times New Roman"/>
+          <w:sz w:val="24"/>
+          <w:szCs w:val="24"/>
+          <w:lang w:val="en-US"/>
+        </w:rPr>
+        <w:t xml:space="preserve">When the level drops further (implicitly below 10), a </w:t>
+      </w:r>
+      <w:r>
+        <w:rPr>
+          <w:rFonts w:ascii="Times New Roman" w:eastAsia="Times New Roman" w:hAnsi="Times New Roman" w:cs="Times New Roman"/>
+          <w:b/>
+          <w:bCs/>
+          <w:sz w:val="24"/>
+          <w:szCs w:val="24"/>
+          <w:lang w:val="en-US"/>
+        </w:rPr>
+        <w:t xml:space="preserve">red </w:t>
+      </w:r>
+      <w:r>
+        <w:rPr>
+          <w:rFonts w:ascii="Times New Roman" w:eastAsia="Times New Roman" w:hAnsi="Times New Roman" w:cs="Times New Roman"/>
+          <w:b/>
+          <w:bCs/>
+          <w:color w:val="70AD47" w:themeColor="accent6"/>
+          <w:sz w:val="24"/>
+          <w:szCs w:val="24"/>
+          <w:lang w:val="en-US"/>
+        </w:rPr>
         <w:t>LED</w:t>
       </w:r>
       <w:r>
@@ -2646,6 +3565,19 @@
           <w:lang w:val="en-US"/>
         </w:rPr>
         <w:t xml:space="preserve"> on the LCD.</w:t>
+      </w:r>
+      <w:r>
+        <w:rPr>
+          <w:rFonts w:ascii="Times New Roman" w:eastAsia="Times New Roman" w:hAnsi="Times New Roman" w:cs="Times New Roman"/>
+          <w:b/>
+          <w:bCs/>
+          <w:noProof/>
+          <w:color w:val="70AD47" w:themeColor="accent6"/>
+          <w:sz w:val="36"/>
+          <w:szCs w:val="36"/>
+          <w:lang w:val="en-US"/>
+        </w:rPr>
+        <w:t xml:space="preserve"> </w:t>
       </w:r>
     </w:p>
     <w:p>
@@ -3018,10 +3950,103 @@
         <w:t xml:space="preserve"> is shown on the LCD.</w:t>
       </w:r>
     </w:p>
-    <w:p/>
+    <w:p>
+      <w:r>
+        <w:rPr>
+          <w:rFonts w:ascii="Times New Roman" w:eastAsia="Times New Roman" w:hAnsi="Times New Roman" w:cs="Times New Roman"/>
+          <w:b/>
+          <w:bCs/>
+          <w:noProof/>
+          <w:color w:val="70AD47" w:themeColor="accent6"/>
+          <w:sz w:val="36"/>
+          <w:szCs w:val="36"/>
+          <w:lang w:val="en-US"/>
+        </w:rPr>
+        <mc:AlternateContent>
+          <mc:Choice Requires="wps">
+            <w:drawing>
+              <wp:anchor distT="0" distB="0" distL="114300" distR="114300" simplePos="0" relativeHeight="251664384" behindDoc="0" locked="0" layoutInCell="1" allowOverlap="1" wp14:anchorId="7162A8C8" wp14:editId="70F1FE75">
+                <wp:simplePos x="0" y="0"/>
+                <wp:positionH relativeFrom="column">
+                  <wp:posOffset>-901700</wp:posOffset>
+                </wp:positionH>
+                <wp:positionV relativeFrom="paragraph">
+                  <wp:posOffset>7314565</wp:posOffset>
+                </wp:positionV>
+                <wp:extent cx="7537450" cy="349250"/>
+                <wp:effectExtent l="0" t="0" r="25400" b="12700"/>
+                <wp:wrapNone/>
+                <wp:docPr id="16" name="Rectangle 16"/>
+                <wp:cNvGraphicFramePr/>
+                <a:graphic xmlns:a="http://schemas.openxmlformats.org/drawingml/2006/main">
+                  <a:graphicData uri="http://schemas.microsoft.com/office/word/2010/wordprocessingShape">
+                    <wps:wsp>
+                      <wps:cNvSpPr/>
+                      <wps:spPr>
+                        <a:xfrm>
+                          <a:off x="0" y="0"/>
+                          <a:ext cx="7537450" cy="349250"/>
+                        </a:xfrm>
+                        <a:prstGeom prst="rect">
+                          <a:avLst/>
+                        </a:prstGeom>
+                        <a:solidFill>
+                          <a:schemeClr val="accent6">
+                            <a:lumMod val="75000"/>
+                          </a:schemeClr>
+                        </a:solidFill>
+                      </wps:spPr>
+                      <wps:style>
+                        <a:lnRef idx="2">
+                          <a:schemeClr val="accent1">
+                            <a:shade val="50000"/>
+                          </a:schemeClr>
+                        </a:lnRef>
+                        <a:fillRef idx="1">
+                          <a:schemeClr val="accent1"/>
+                        </a:fillRef>
+                        <a:effectRef idx="0">
+                          <a:schemeClr val="accent1"/>
+                        </a:effectRef>
+                        <a:fontRef idx="minor">
+                          <a:schemeClr val="lt1"/>
+                        </a:fontRef>
+                      </wps:style>
+                      <wps:bodyPr rot="0" spcFirstLastPara="0" vertOverflow="overflow" horzOverflow="overflow" vert="horz" wrap="square" lIns="91440" tIns="45720" rIns="91440" bIns="45720" numCol="1" spcCol="0" rtlCol="0" fromWordArt="0" anchor="ctr" anchorCtr="0" forceAA="0" compatLnSpc="1">
+                        <a:prstTxWarp prst="textNoShape">
+                          <a:avLst/>
+                        </a:prstTxWarp>
+                        <a:noAutofit/>
+                      </wps:bodyPr>
+                    </wps:wsp>
+                  </a:graphicData>
+                </a:graphic>
+                <wp14:sizeRelH relativeFrom="margin">
+                  <wp14:pctWidth>0</wp14:pctWidth>
+                </wp14:sizeRelH>
+                <wp14:sizeRelV relativeFrom="margin">
+                  <wp14:pctHeight>0</wp14:pctHeight>
+                </wp14:sizeRelV>
+              </wp:anchor>
+            </w:drawing>
+          </mc:Choice>
+          <mc:Fallback>
+            <w:pict>
+              <v:rect w14:anchorId="7EE7B716" id="Rectangle 16" o:spid="_x0000_s1026" style="position:absolute;margin-left:-71pt;margin-top:575.95pt;width:593.5pt;height:27.5pt;z-index:251664384;visibility:visible;mso-wrap-style:square;mso-width-percent:0;mso-height-percent:0;mso-wrap-distance-left:9pt;mso-wrap-distance-top:0;mso-wrap-distance-right:9pt;mso-wrap-distance-bottom:0;mso-position-horizontal:absolute;mso-position-horizontal-relative:text;mso-position-vertical:absolute;mso-position-vertical-relative:text;mso-width-percent:0;mso-height-percent:0;mso-width-relative:margin;mso-height-relative:margin;v-text-anchor:middle" o:gfxdata="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" fillcolor="#538135 [2409]" strokecolor="#1f3763 [1604]" strokeweight="1pt"/>
+            </w:pict>
+          </mc:Fallback>
+        </mc:AlternateContent>
+      </w:r>
+    </w:p>
     <w:sectPr>
       <w:pgSz w:w="11906" w:h="16838"/>
       <w:pgMar w:top="1440" w:right="1440" w:bottom="1440" w:left="1440" w:header="708" w:footer="708" w:gutter="0"/>
+      <w:pgBorders w:display="firstPage" w:offsetFrom="page">
+        <w:top w:val="single" w:sz="6" w:space="24" w:color="538135" w:themeColor="accent6" w:themeShade="BF"/>
+        <w:left w:val="single" w:sz="6" w:space="24" w:color="538135" w:themeColor="accent6" w:themeShade="BF"/>
+        <w:bottom w:val="single" w:sz="6" w:space="24" w:color="538135" w:themeColor="accent6" w:themeShade="BF"/>
+        <w:right w:val="single" w:sz="6" w:space="24" w:color="538135" w:themeColor="accent6" w:themeShade="BF"/>
+      </w:pgBorders>
       <w:cols w:space="708"/>
       <w:docGrid w:linePitch="360"/>
     </w:sectPr>
@@ -3386,7 +4411,7 @@
     <w:lsdException w:name="Closing" w:semiHidden="1" w:unhideWhenUsed="1"/>
     <w:lsdException w:name="Signature" w:semiHidden="1" w:unhideWhenUsed="1"/>
     <w:lsdException w:name="Default Paragraph Font" w:semiHidden="1" w:uiPriority="1" w:unhideWhenUsed="1"/>
-    <w:lsdException w:name="Body Text" w:semiHidden="1" w:unhideWhenUsed="1"/>
+    <w:lsdException w:name="Body Text" w:semiHidden="1" w:uiPriority="1" w:unhideWhenUsed="1" w:qFormat="1"/>
     <w:lsdException w:name="Body Text Indent" w:semiHidden="1" w:unhideWhenUsed="1"/>
     <w:lsdException w:name="List Continue" w:semiHidden="1" w:unhideWhenUsed="1"/>
     <w:lsdException w:name="List Continue 2" w:semiHidden="1" w:unhideWhenUsed="1"/>
@@ -3870,6 +4895,82 @@
       <w:lang w:val="en-US"/>
     </w:rPr>
   </w:style>
+  <w:style w:type="paragraph" w:styleId="BodyText">
+    <w:name w:val="Body Text"/>
+    <w:basedOn w:val="Normal"/>
+    <w:link w:val="BodyTextChar"/>
+    <w:uiPriority w:val="1"/>
+    <w:qFormat/>
+    <w:rsid w:val="00602905"/>
+    <w:pPr>
+      <w:widowControl w:val="0"/>
+      <w:autoSpaceDE w:val="0"/>
+      <w:autoSpaceDN w:val="0"/>
+      <w:spacing w:after="0" w:line="240" w:lineRule="auto"/>
+      <w:ind w:left="1180"/>
+    </w:pPr>
+    <w:rPr>
+      <w:rFonts w:ascii="Times New Roman" w:eastAsia="Times New Roman" w:hAnsi="Times New Roman" w:cs="Times New Roman"/>
+      <w:sz w:val="24"/>
+      <w:szCs w:val="24"/>
+      <w:lang w:val="en-US"/>
+    </w:rPr>
+  </w:style>
+  <w:style w:type="character" w:customStyle="1" w:styleId="BodyTextChar">
+    <w:name w:val="Body Text Char"/>
+    <w:basedOn w:val="DefaultParagraphFont"/>
+    <w:link w:val="BodyText"/>
+    <w:uiPriority w:val="1"/>
+    <w:rsid w:val="00602905"/>
+    <w:rPr>
+      <w:rFonts w:ascii="Times New Roman" w:eastAsia="Times New Roman" w:hAnsi="Times New Roman" w:cs="Times New Roman"/>
+      <w:sz w:val="24"/>
+      <w:szCs w:val="24"/>
+      <w:lang w:val="en-US"/>
+    </w:rPr>
+  </w:style>
+  <w:style w:type="table" w:styleId="TableGrid">
+    <w:name w:val="Table Grid"/>
+    <w:basedOn w:val="TableNormal"/>
+    <w:uiPriority w:val="39"/>
+    <w:rsid w:val="00602905"/>
+    <w:pPr>
+      <w:widowControl w:val="0"/>
+      <w:autoSpaceDE w:val="0"/>
+      <w:autoSpaceDN w:val="0"/>
+      <w:spacing w:after="0" w:line="240" w:lineRule="auto"/>
+    </w:pPr>
+    <w:rPr>
+      <w:lang w:val="en-US"/>
+    </w:rPr>
+    <w:tblPr>
+      <w:tblBorders>
+        <w:top w:val="single" w:sz="4" w:space="0" w:color="auto"/>
+        <w:left w:val="single" w:sz="4" w:space="0" w:color="auto"/>
+        <w:bottom w:val="single" w:sz="4" w:space="0" w:color="auto"/>
+        <w:right w:val="single" w:sz="4" w:space="0" w:color="auto"/>
+        <w:insideH w:val="single" w:sz="4" w:space="0" w:color="auto"/>
+        <w:insideV w:val="single" w:sz="4" w:space="0" w:color="auto"/>
+      </w:tblBorders>
+    </w:tblPr>
+  </w:style>
+  <w:style w:type="paragraph" w:customStyle="1" w:styleId="Default">
+    <w:name w:val="Default"/>
+    <w:rsid w:val="00602905"/>
+    <w:pPr>
+      <w:autoSpaceDE w:val="0"/>
+      <w:autoSpaceDN w:val="0"/>
+      <w:adjustRightInd w:val="0"/>
+      <w:spacing w:after="0" w:line="240" w:lineRule="auto"/>
+    </w:pPr>
+    <w:rPr>
+      <w:rFonts w:ascii="Times New Roman" w:hAnsi="Times New Roman" w:cs="Times New Roman"/>
+      <w:color w:val="000000"/>
+      <w:sz w:val="24"/>
+      <w:szCs w:val="24"/>
+      <w:lang w:val="en-US"/>
+    </w:rPr>
+  </w:style>
 </w:styles>
 </file>
 

</xml_diff>

<commit_message>
deleted uganda file that was not part of the project
</commit_message>
<xml_diff>
--- a/report.docx
+++ b/report.docx
@@ -7686,7 +7686,7 @@
         </w:rPr>
         <w:drawing>
           <wp:inline distT="0" distB="0" distL="0" distR="0">
-            <wp:extent cx="3124835" cy="2025395"/>
+            <wp:extent cx="2673398" cy="2025015"/>
             <wp:effectExtent l="0" t="0" r="0" b="0"/>
             <wp:docPr id="55" name="Picture 55" descr="C:\Users\CODEZ\Desktop\work\my-personal-work\embeded system\Github project\WhatsApp Image 2025-11-03 at 01.10.57_7d205117.jpg"/>
             <wp:cNvGraphicFramePr>
@@ -7702,7 +7702,7 @@
                     </pic:cNvPicPr>
                   </pic:nvPicPr>
                   <pic:blipFill>
-                    <a:blip r:embed="rId25">
+                    <a:blip r:embed="rId25" cstate="print">
                       <a:extLst>
                         <a:ext uri="{28A0092B-C50C-407E-A947-70E740481C1C}">
                           <a14:useLocalDpi xmlns:a14="http://schemas.microsoft.com/office/drawing/2010/main" val="0"/>
@@ -7717,7 +7717,7 @@
                   <pic:spPr bwMode="auto">
                     <a:xfrm>
                       <a:off x="0" y="0"/>
-                      <a:ext cx="3178360" cy="2060088"/>
+                      <a:ext cx="2721629" cy="2061548"/>
                     </a:xfrm>
                     <a:prstGeom prst="rect">
                       <a:avLst/>
@@ -7733,17 +7733,19 @@
           </wp:inline>
         </w:drawing>
       </w:r>
+      <w:bookmarkStart w:id="7" w:name="_GoBack"/>
+      <w:bookmarkEnd w:id="7"/>
     </w:p>
     <w:p>
       <w:pPr>
         <w:pStyle w:val="Heading3"/>
       </w:pPr>
-      <w:bookmarkStart w:id="7" w:name="_Toc213026370"/>
+      <w:bookmarkStart w:id="8" w:name="_Toc213026370"/>
       <w:r>
         <w:lastRenderedPageBreak/>
         <w:t>Conclusion and Future Work</w:t>
       </w:r>
-      <w:bookmarkEnd w:id="7"/>
+      <w:bookmarkEnd w:id="8"/>
     </w:p>
     <w:p>
       <w:pPr>
@@ -7817,8 +7819,6 @@
         </w:rPr>
         <w:t xml:space="preserve">Through this project, we gained practical experience in embedded systems development using professional tools (Atmel Studio) and industry-standard practices. The implementation </w:t>
       </w:r>
-      <w:bookmarkStart w:id="8" w:name="_GoBack"/>
-      <w:bookmarkEnd w:id="8"/>
       <w:r>
         <w:rPr>
           <w:rFonts w:ascii="Times New Roman" w:eastAsia="Times New Roman" w:hAnsi="Times New Roman" w:cs="Times New Roman"/>
@@ -10219,7 +10219,7 @@
               <w:noProof/>
               <w:color w:val="FFFFFF" w:themeColor="background1"/>
             </w:rPr>
-            <w:t>9</w:t>
+            <w:t>11</w:t>
           </w:r>
           <w:r>
             <w:rPr>
@@ -13326,7 +13326,7 @@
 </file>
 
 <file path=customXml/itemProps1.xml><?xml version="1.0" encoding="utf-8"?>
-<ds:datastoreItem xmlns:ds="http://schemas.openxmlformats.org/officeDocument/2006/customXml" ds:itemID="{B2875761-E0C0-4EE6-8411-A59BBBA34CEB}">
+<ds:datastoreItem xmlns:ds="http://schemas.openxmlformats.org/officeDocument/2006/customXml" ds:itemID="{817D3FF2-A9D3-4C7A-BDB9-225B9B9966E9}">
   <ds:schemaRefs>
     <ds:schemaRef ds:uri="http://schemas.openxmlformats.org/officeDocument/2006/bibliography"/>
   </ds:schemaRefs>

</xml_diff>